<commit_message>
demonstrated that pdb sequences diverge from the sequence of residues in the structure
</commit_message>
<xml_diff>
--- a/checking alignments against topmatch/checking alignments against topmatch log.docx
+++ b/checking alignments against topmatch/checking alignments against topmatch log.docx
@@ -227,6 +227,4081 @@
       </w:r>
     </w:p>
     <w:p>
+      <w:pPr>
+        <w:pStyle w:val="Heading1"/>
+      </w:pPr>
+      <w:r>
+        <w:t>November 12, 2012</w:t>
+      </w:r>
+    </w:p>
+    <w:p>
+      <w:r>
+        <w:t>How severe are the differences between the PDB FASTA sequences, and the sequences of the structures in the structure files themselves?</w:t>
+      </w:r>
+    </w:p>
+    <w:p>
+      <w:r>
+        <w:t>I downloaded the FASTA format sequences from the PDB entries 2MPR, 1BY5, and 1T16.</w:t>
+      </w:r>
+    </w:p>
+    <w:p>
+      <w:r>
+        <w:t>I created a FASTA file that contains both the full sequence</w:t>
+      </w:r>
+      <w:r>
+        <w:t xml:space="preserve"> of 1T16 chain A</w:t>
+      </w:r>
+      <w:r>
+        <w:t xml:space="preserve"> and the structure-derived sequence, using </w:t>
+      </w:r>
+      <w:r>
+        <w:t>the following commands in PyMOL (the session is abridged, but all the necessary steps are shown):</w:t>
+      </w:r>
+    </w:p>
+    <w:p>
+      <w:pPr>
+        <w:pStyle w:val="HTMLPreformatted"/>
+        <w:shd w:val="clear" w:color="auto" w:fill="F6F8FF"/>
+        <w:rPr>
+          <w:color w:val="000020"/>
+        </w:rPr>
+      </w:pPr>
+      <w:r>
+        <w:rPr>
+          <w:color w:val="000020"/>
+        </w:rPr>
+        <w:t>PyMOL</w:t>
+      </w:r>
+      <w:r>
+        <w:rPr>
+          <w:color w:val="308080"/>
+        </w:rPr>
+        <w:t>&gt;</w:t>
+      </w:r>
+      <w:r>
+        <w:rPr>
+          <w:color w:val="000020"/>
+        </w:rPr>
+        <w:t>fetch 1t16</w:t>
+      </w:r>
+    </w:p>
+    <w:p>
+      <w:pPr>
+        <w:pStyle w:val="HTMLPreformatted"/>
+        <w:shd w:val="clear" w:color="auto" w:fill="F6F8FF"/>
+        <w:rPr>
+          <w:color w:val="C0504D" w:themeColor="accent2"/>
+        </w:rPr>
+      </w:pPr>
+      <w:r>
+        <w:rPr>
+          <w:color w:val="C0504D" w:themeColor="accent2"/>
+        </w:rPr>
+        <w:t>HEADER    LIPID TRANSPORT                         15-APR-04   1T16</w:t>
+      </w:r>
+    </w:p>
+    <w:p>
+      <w:pPr>
+        <w:pStyle w:val="HTMLPreformatted"/>
+        <w:shd w:val="clear" w:color="auto" w:fill="F6F8FF"/>
+        <w:rPr>
+          <w:color w:val="C0504D" w:themeColor="accent2"/>
+        </w:rPr>
+      </w:pPr>
+      <w:r>
+        <w:rPr>
+          <w:color w:val="C0504D" w:themeColor="accent2"/>
+        </w:rPr>
+        <w:t>TITLE     CRYSTAL STRUCTURE OF THE BACTERIAL FATTY ACID TRANSPORTER</w:t>
+      </w:r>
+    </w:p>
+    <w:p>
+      <w:pPr>
+        <w:pStyle w:val="HTMLPreformatted"/>
+        <w:shd w:val="clear" w:color="auto" w:fill="F6F8FF"/>
+        <w:rPr>
+          <w:color w:val="C0504D" w:themeColor="accent2"/>
+        </w:rPr>
+      </w:pPr>
+      <w:r>
+        <w:rPr>
+          <w:color w:val="C0504D" w:themeColor="accent2"/>
+        </w:rPr>
+        <w:t>TITLE    2 FADL FROM ESCHERICHIA COLI</w:t>
+      </w:r>
+    </w:p>
+    <w:p>
+      <w:pPr>
+        <w:pStyle w:val="HTMLPreformatted"/>
+        <w:shd w:val="clear" w:color="auto" w:fill="F6F8FF"/>
+        <w:rPr>
+          <w:color w:val="C0504D" w:themeColor="accent2"/>
+        </w:rPr>
+      </w:pPr>
+      <w:r>
+        <w:rPr>
+          <w:color w:val="C0504D" w:themeColor="accent2"/>
+        </w:rPr>
+        <w:t>COMPND    MOL_ID: 1;</w:t>
+      </w:r>
+    </w:p>
+    <w:p>
+      <w:pPr>
+        <w:pStyle w:val="HTMLPreformatted"/>
+        <w:shd w:val="clear" w:color="auto" w:fill="F6F8FF"/>
+        <w:rPr>
+          <w:color w:val="C0504D" w:themeColor="accent2"/>
+        </w:rPr>
+      </w:pPr>
+      <w:r>
+        <w:rPr>
+          <w:color w:val="C0504D" w:themeColor="accent2"/>
+        </w:rPr>
+        <w:t>COMPND   2 MOLECULE: LONG-CHAIN FATTY ACID TRANSPORT PROTEIN;</w:t>
+      </w:r>
+    </w:p>
+    <w:p>
+      <w:pPr>
+        <w:pStyle w:val="HTMLPreformatted"/>
+        <w:shd w:val="clear" w:color="auto" w:fill="F6F8FF"/>
+        <w:rPr>
+          <w:color w:val="C0504D" w:themeColor="accent2"/>
+        </w:rPr>
+      </w:pPr>
+      <w:r>
+        <w:rPr>
+          <w:color w:val="C0504D" w:themeColor="accent2"/>
+        </w:rPr>
+        <w:t>COMPND   3 CHAIN: A, B;</w:t>
+      </w:r>
+    </w:p>
+    <w:p>
+      <w:pPr>
+        <w:pStyle w:val="HTMLPreformatted"/>
+        <w:shd w:val="clear" w:color="auto" w:fill="F6F8FF"/>
+        <w:rPr>
+          <w:color w:val="C0504D" w:themeColor="accent2"/>
+        </w:rPr>
+      </w:pPr>
+      <w:r>
+        <w:rPr>
+          <w:color w:val="C0504D" w:themeColor="accent2"/>
+        </w:rPr>
+        <w:t>COMPND   4 SYNONYM: OUTER MEMBRANE FADL PROTEIN, OUTER MEMBRANE FLP</w:t>
+      </w:r>
+    </w:p>
+    <w:p>
+      <w:pPr>
+        <w:pStyle w:val="HTMLPreformatted"/>
+        <w:shd w:val="clear" w:color="auto" w:fill="F6F8FF"/>
+        <w:rPr>
+          <w:color w:val="C0504D" w:themeColor="accent2"/>
+        </w:rPr>
+      </w:pPr>
+      <w:r>
+        <w:rPr>
+          <w:color w:val="C0504D" w:themeColor="accent2"/>
+        </w:rPr>
+        <w:t>COMPND   5 PROTEIN;</w:t>
+      </w:r>
+    </w:p>
+    <w:p>
+      <w:pPr>
+        <w:pStyle w:val="HTMLPreformatted"/>
+        <w:shd w:val="clear" w:color="auto" w:fill="F6F8FF"/>
+        <w:rPr>
+          <w:color w:val="C0504D" w:themeColor="accent2"/>
+        </w:rPr>
+      </w:pPr>
+      <w:r>
+        <w:rPr>
+          <w:color w:val="C0504D" w:themeColor="accent2"/>
+        </w:rPr>
+        <w:t>COMPND   6 ENGINEERED: YES</w:t>
+      </w:r>
+    </w:p>
+    <w:p>
+      <w:pPr>
+        <w:pStyle w:val="HTMLPreformatted"/>
+        <w:shd w:val="clear" w:color="auto" w:fill="F6F8FF"/>
+        <w:rPr>
+          <w:color w:val="C0504D" w:themeColor="accent2"/>
+        </w:rPr>
+      </w:pPr>
+      <w:r>
+        <w:rPr>
+          <w:color w:val="C0504D" w:themeColor="accent2"/>
+        </w:rPr>
+        <w:t xml:space="preserve"> ObjectMolecule: Read secondary structure assignments.</w:t>
+      </w:r>
+    </w:p>
+    <w:p>
+      <w:pPr>
+        <w:pStyle w:val="HTMLPreformatted"/>
+        <w:shd w:val="clear" w:color="auto" w:fill="F6F8FF"/>
+        <w:rPr>
+          <w:color w:val="C0504D" w:themeColor="accent2"/>
+        </w:rPr>
+      </w:pPr>
+      <w:r>
+        <w:rPr>
+          <w:color w:val="C0504D" w:themeColor="accent2"/>
+        </w:rPr>
+        <w:t xml:space="preserve"> ObjectMolecule: Read crystal symmetry information.</w:t>
+      </w:r>
+    </w:p>
+    <w:p>
+      <w:pPr>
+        <w:pStyle w:val="HTMLPreformatted"/>
+        <w:shd w:val="clear" w:color="auto" w:fill="F6F8FF"/>
+        <w:rPr>
+          <w:color w:val="C0504D" w:themeColor="accent2"/>
+        </w:rPr>
+      </w:pPr>
+      <w:r>
+        <w:rPr>
+          <w:color w:val="C0504D" w:themeColor="accent2"/>
+        </w:rPr>
+        <w:t xml:space="preserve"> Symmetry: Found 2 symmetry operators.</w:t>
+      </w:r>
+    </w:p>
+    <w:p>
+      <w:pPr>
+        <w:pStyle w:val="HTMLPreformatted"/>
+        <w:shd w:val="clear" w:color="auto" w:fill="F6F8FF"/>
+        <w:rPr>
+          <w:color w:val="C0504D" w:themeColor="accent2"/>
+        </w:rPr>
+      </w:pPr>
+      <w:r>
+        <w:rPr>
+          <w:color w:val="C0504D" w:themeColor="accent2"/>
+        </w:rPr>
+        <w:t xml:space="preserve"> CmdLoad: ".\1t16.pdb" loaded as "1t16".</w:t>
+      </w:r>
+    </w:p>
+    <w:p>
+      <w:pPr>
+        <w:pStyle w:val="HTMLPreformatted"/>
+        <w:shd w:val="clear" w:color="auto" w:fill="F6F8FF"/>
+        <w:rPr>
+          <w:color w:val="000020"/>
+        </w:rPr>
+      </w:pPr>
+      <w:r>
+        <w:rPr>
+          <w:color w:val="000020"/>
+        </w:rPr>
+        <w:t>PyMOL</w:t>
+      </w:r>
+      <w:r>
+        <w:rPr>
+          <w:color w:val="308080"/>
+        </w:rPr>
+        <w:t>&gt;</w:t>
+      </w:r>
+      <w:r>
+        <w:rPr>
+          <w:color w:val="000020"/>
+        </w:rPr>
+        <w:t>stored</w:t>
+      </w:r>
+      <w:r>
+        <w:rPr>
+          <w:color w:val="308080"/>
+        </w:rPr>
+        <w:t>.</w:t>
+      </w:r>
+      <w:r>
+        <w:rPr>
+          <w:color w:val="000020"/>
+        </w:rPr>
+        <w:t xml:space="preserve">seq </w:t>
+      </w:r>
+      <w:r>
+        <w:rPr>
+          <w:color w:val="308080"/>
+        </w:rPr>
+        <w:t>=</w:t>
+      </w:r>
+      <w:r>
+        <w:rPr>
+          <w:color w:val="000020"/>
+        </w:rPr>
+        <w:t xml:space="preserve"> </w:t>
+      </w:r>
+      <w:r>
+        <w:rPr>
+          <w:color w:val="1060B6"/>
+        </w:rPr>
+        <w:t>''</w:t>
+      </w:r>
+    </w:p>
+    <w:p>
+      <w:pPr>
+        <w:pStyle w:val="HTMLPreformatted"/>
+        <w:shd w:val="clear" w:color="auto" w:fill="F6F8FF"/>
+        <w:rPr>
+          <w:color w:val="000020"/>
+        </w:rPr>
+      </w:pPr>
+      <w:r>
+        <w:rPr>
+          <w:color w:val="000020"/>
+        </w:rPr>
+        <w:t>PyMOL</w:t>
+      </w:r>
+      <w:r>
+        <w:rPr>
+          <w:color w:val="308080"/>
+        </w:rPr>
+        <w:t>&gt;</w:t>
+      </w:r>
+      <w:r>
+        <w:rPr>
+          <w:b/>
+          <w:bCs/>
+          <w:color w:val="200080"/>
+        </w:rPr>
+        <w:t>from</w:t>
+      </w:r>
+      <w:r>
+        <w:rPr>
+          <w:color w:val="000020"/>
+        </w:rPr>
+        <w:t xml:space="preserve"> sundries </w:t>
+      </w:r>
+      <w:r>
+        <w:rPr>
+          <w:b/>
+          <w:bCs/>
+          <w:color w:val="200080"/>
+        </w:rPr>
+        <w:t>import</w:t>
+      </w:r>
+      <w:r>
+        <w:rPr>
+          <w:color w:val="000020"/>
+        </w:rPr>
+        <w:t xml:space="preserve"> one_letter</w:t>
+      </w:r>
+    </w:p>
+    <w:p>
+      <w:pPr>
+        <w:pStyle w:val="HTMLPreformatted"/>
+        <w:shd w:val="clear" w:color="auto" w:fill="F6F8FF"/>
+        <w:rPr>
+          <w:color w:val="000020"/>
+        </w:rPr>
+      </w:pPr>
+      <w:r>
+        <w:rPr>
+          <w:color w:val="000020"/>
+        </w:rPr>
+        <w:t>PyMOL</w:t>
+      </w:r>
+      <w:r>
+        <w:rPr>
+          <w:color w:val="308080"/>
+        </w:rPr>
+        <w:t>&gt;</w:t>
+      </w:r>
+      <w:r>
+        <w:rPr>
+          <w:color w:val="000020"/>
+        </w:rPr>
+        <w:t xml:space="preserve">iterate polymer </w:t>
+      </w:r>
+      <w:r>
+        <w:rPr>
+          <w:color w:val="308080"/>
+        </w:rPr>
+        <w:t>&amp;</w:t>
+      </w:r>
+      <w:r>
+        <w:rPr>
+          <w:color w:val="000020"/>
+        </w:rPr>
+        <w:t xml:space="preserve"> c</w:t>
+      </w:r>
+      <w:r>
+        <w:rPr>
+          <w:color w:val="308080"/>
+        </w:rPr>
+        <w:t>.</w:t>
+      </w:r>
+      <w:r>
+        <w:rPr>
+          <w:color w:val="000020"/>
+        </w:rPr>
+        <w:t xml:space="preserve"> a </w:t>
+      </w:r>
+      <w:r>
+        <w:rPr>
+          <w:color w:val="308080"/>
+        </w:rPr>
+        <w:t>&amp;</w:t>
+      </w:r>
+      <w:r>
+        <w:rPr>
+          <w:color w:val="000020"/>
+        </w:rPr>
+        <w:t xml:space="preserve"> n</w:t>
+      </w:r>
+      <w:r>
+        <w:rPr>
+          <w:color w:val="308080"/>
+        </w:rPr>
+        <w:t>.</w:t>
+      </w:r>
+      <w:r>
+        <w:rPr>
+          <w:color w:val="000020"/>
+        </w:rPr>
+        <w:t xml:space="preserve"> ca</w:t>
+      </w:r>
+      <w:r>
+        <w:rPr>
+          <w:color w:val="308080"/>
+        </w:rPr>
+        <w:t>,</w:t>
+      </w:r>
+      <w:r>
+        <w:rPr>
+          <w:color w:val="000020"/>
+        </w:rPr>
+        <w:t xml:space="preserve"> stored</w:t>
+      </w:r>
+      <w:r>
+        <w:rPr>
+          <w:color w:val="308080"/>
+        </w:rPr>
+        <w:t>.</w:t>
+      </w:r>
+      <w:r>
+        <w:rPr>
+          <w:color w:val="000020"/>
+        </w:rPr>
+        <w:t xml:space="preserve">seq </w:t>
+      </w:r>
+      <w:r>
+        <w:rPr>
+          <w:color w:val="308080"/>
+        </w:rPr>
+        <w:t>+=</w:t>
+      </w:r>
+      <w:r>
+        <w:rPr>
+          <w:color w:val="000020"/>
+        </w:rPr>
+        <w:t xml:space="preserve"> one_letter</w:t>
+      </w:r>
+      <w:r>
+        <w:rPr>
+          <w:color w:val="308080"/>
+        </w:rPr>
+        <w:t>[</w:t>
+      </w:r>
+      <w:r>
+        <w:rPr>
+          <w:color w:val="000020"/>
+        </w:rPr>
+        <w:t>resn</w:t>
+      </w:r>
+      <w:r>
+        <w:rPr>
+          <w:color w:val="308080"/>
+        </w:rPr>
+        <w:t>]</w:t>
+      </w:r>
+    </w:p>
+    <w:p>
+      <w:pPr>
+        <w:pStyle w:val="HTMLPreformatted"/>
+        <w:shd w:val="clear" w:color="auto" w:fill="F6F8FF"/>
+        <w:rPr>
+          <w:color w:val="C0504D" w:themeColor="accent2"/>
+        </w:rPr>
+      </w:pPr>
+      <w:r>
+        <w:rPr>
+          <w:color w:val="C0504D" w:themeColor="accent2"/>
+        </w:rPr>
+        <w:t xml:space="preserve"> Iterate: iterated over 427 atoms.</w:t>
+      </w:r>
+    </w:p>
+    <w:p>
+      <w:pPr>
+        <w:pStyle w:val="HTMLPreformatted"/>
+        <w:shd w:val="clear" w:color="auto" w:fill="F6F8FF"/>
+        <w:rPr>
+          <w:color w:val="000020"/>
+        </w:rPr>
+      </w:pPr>
+      <w:r>
+        <w:rPr>
+          <w:color w:val="000020"/>
+        </w:rPr>
+        <w:t>PyMOL</w:t>
+      </w:r>
+      <w:r>
+        <w:rPr>
+          <w:color w:val="308080"/>
+        </w:rPr>
+        <w:t>&gt;</w:t>
+      </w:r>
+      <w:r>
+        <w:rPr>
+          <w:b/>
+          <w:bCs/>
+          <w:color w:val="200080"/>
+        </w:rPr>
+        <w:t>import</w:t>
+      </w:r>
+      <w:r>
+        <w:rPr>
+          <w:color w:val="000020"/>
+        </w:rPr>
+        <w:t xml:space="preserve"> Bio</w:t>
+      </w:r>
+      <w:r>
+        <w:rPr>
+          <w:color w:val="308080"/>
+        </w:rPr>
+        <w:t>.</w:t>
+      </w:r>
+      <w:r>
+        <w:rPr>
+          <w:color w:val="000020"/>
+        </w:rPr>
+        <w:t>SeqIO</w:t>
+      </w:r>
+    </w:p>
+    <w:p>
+      <w:pPr>
+        <w:pStyle w:val="HTMLPreformatted"/>
+        <w:shd w:val="clear" w:color="auto" w:fill="F6F8FF"/>
+        <w:rPr>
+          <w:color w:val="000020"/>
+        </w:rPr>
+      </w:pPr>
+      <w:r>
+        <w:rPr>
+          <w:color w:val="000020"/>
+        </w:rPr>
+        <w:t>PyMOL</w:t>
+      </w:r>
+      <w:r>
+        <w:rPr>
+          <w:color w:val="308080"/>
+        </w:rPr>
+        <w:t>&gt;</w:t>
+      </w:r>
+      <w:r>
+        <w:rPr>
+          <w:b/>
+          <w:bCs/>
+          <w:color w:val="200080"/>
+        </w:rPr>
+        <w:t>from</w:t>
+      </w:r>
+      <w:r>
+        <w:rPr>
+          <w:color w:val="000020"/>
+        </w:rPr>
+        <w:t xml:space="preserve"> Bio</w:t>
+      </w:r>
+      <w:r>
+        <w:rPr>
+          <w:color w:val="308080"/>
+        </w:rPr>
+        <w:t>.</w:t>
+      </w:r>
+      <w:r>
+        <w:rPr>
+          <w:color w:val="000020"/>
+        </w:rPr>
+        <w:t xml:space="preserve">SeqIO </w:t>
+      </w:r>
+      <w:r>
+        <w:rPr>
+          <w:b/>
+          <w:bCs/>
+          <w:color w:val="200080"/>
+        </w:rPr>
+        <w:t>import</w:t>
+      </w:r>
+      <w:r>
+        <w:rPr>
+          <w:color w:val="000020"/>
+        </w:rPr>
+        <w:t xml:space="preserve"> SeqRecord</w:t>
+      </w:r>
+    </w:p>
+    <w:p>
+      <w:pPr>
+        <w:pStyle w:val="HTMLPreformatted"/>
+        <w:shd w:val="clear" w:color="auto" w:fill="F6F8FF"/>
+        <w:rPr>
+          <w:color w:val="000020"/>
+        </w:rPr>
+      </w:pPr>
+      <w:r>
+        <w:rPr>
+          <w:color w:val="000020"/>
+        </w:rPr>
+        <w:t>PyMOL</w:t>
+      </w:r>
+      <w:r>
+        <w:rPr>
+          <w:color w:val="308080"/>
+        </w:rPr>
+        <w:t>&gt;</w:t>
+      </w:r>
+      <w:r>
+        <w:rPr>
+          <w:b/>
+          <w:bCs/>
+          <w:color w:val="200080"/>
+        </w:rPr>
+        <w:t>from</w:t>
+      </w:r>
+      <w:r>
+        <w:rPr>
+          <w:color w:val="000020"/>
+        </w:rPr>
+        <w:t xml:space="preserve"> Bio</w:t>
+      </w:r>
+      <w:r>
+        <w:rPr>
+          <w:color w:val="308080"/>
+        </w:rPr>
+        <w:t>.</w:t>
+      </w:r>
+      <w:r>
+        <w:rPr>
+          <w:color w:val="000020"/>
+        </w:rPr>
+        <w:t xml:space="preserve">Seq </w:t>
+      </w:r>
+      <w:r>
+        <w:rPr>
+          <w:b/>
+          <w:bCs/>
+          <w:color w:val="200080"/>
+        </w:rPr>
+        <w:t>import</w:t>
+      </w:r>
+      <w:r>
+        <w:rPr>
+          <w:color w:val="000020"/>
+        </w:rPr>
+        <w:t xml:space="preserve"> Seq</w:t>
+      </w:r>
+    </w:p>
+    <w:p>
+      <w:pPr>
+        <w:pStyle w:val="HTMLPreformatted"/>
+        <w:shd w:val="clear" w:color="auto" w:fill="F6F8FF"/>
+        <w:rPr>
+          <w:color w:val="000020"/>
+        </w:rPr>
+      </w:pPr>
+      <w:r>
+        <w:rPr>
+          <w:color w:val="000020"/>
+        </w:rPr>
+        <w:t>PyMOL</w:t>
+      </w:r>
+      <w:r>
+        <w:rPr>
+          <w:color w:val="308080"/>
+        </w:rPr>
+        <w:t>&gt;</w:t>
+      </w:r>
+      <w:r>
+        <w:rPr>
+          <w:color w:val="000020"/>
+        </w:rPr>
+        <w:t>cd C</w:t>
+      </w:r>
+      <w:r>
+        <w:rPr>
+          <w:color w:val="308080"/>
+        </w:rPr>
+        <w:t>:</w:t>
+      </w:r>
+      <w:r>
+        <w:rPr>
+          <w:color w:val="000020"/>
+        </w:rPr>
+        <w:t>\cygwin\home\alex\beta</w:t>
+      </w:r>
+      <w:r>
+        <w:rPr>
+          <w:color w:val="308080"/>
+        </w:rPr>
+        <w:t>-</w:t>
+      </w:r>
+      <w:r>
+        <w:rPr>
+          <w:color w:val="000020"/>
+        </w:rPr>
+        <w:t>barrel</w:t>
+      </w:r>
+      <w:r>
+        <w:rPr>
+          <w:color w:val="308080"/>
+        </w:rPr>
+        <w:t>-</w:t>
+      </w:r>
+      <w:r>
+        <w:rPr>
+          <w:color w:val="000020"/>
+        </w:rPr>
+        <w:t>oligomerization\checking alignments against topmatch\comparing sequences</w:t>
+      </w:r>
+    </w:p>
+    <w:p>
+      <w:pPr>
+        <w:pStyle w:val="HTMLPreformatted"/>
+        <w:shd w:val="clear" w:color="auto" w:fill="F6F8FF"/>
+        <w:rPr>
+          <w:color w:val="000020"/>
+        </w:rPr>
+      </w:pPr>
+      <w:r>
+        <w:rPr>
+          <w:color w:val="C0504D" w:themeColor="accent2"/>
+        </w:rPr>
+        <w:t xml:space="preserve"> cd: now </w:t>
+      </w:r>
+      <w:r>
+        <w:rPr>
+          <w:b/>
+          <w:bCs/>
+          <w:color w:val="C0504D" w:themeColor="accent2"/>
+        </w:rPr>
+        <w:t>in</w:t>
+      </w:r>
+      <w:r>
+        <w:rPr>
+          <w:color w:val="C0504D" w:themeColor="accent2"/>
+        </w:rPr>
+        <w:t xml:space="preserve"> C:\cygwin\home\alex\beta-barrel-oligomerization\checking alignments against topmatch\comparing sequences</w:t>
+      </w:r>
+    </w:p>
+    <w:p>
+      <w:pPr>
+        <w:pStyle w:val="HTMLPreformatted"/>
+        <w:shd w:val="clear" w:color="auto" w:fill="F6F8FF"/>
+        <w:rPr>
+          <w:color w:val="000020"/>
+        </w:rPr>
+      </w:pPr>
+      <w:r>
+        <w:rPr>
+          <w:color w:val="000020"/>
+        </w:rPr>
+        <w:t>PyMOL</w:t>
+      </w:r>
+      <w:r>
+        <w:rPr>
+          <w:color w:val="308080"/>
+        </w:rPr>
+        <w:t>&gt;</w:t>
+      </w:r>
+      <w:r>
+        <w:rPr>
+          <w:color w:val="000020"/>
+        </w:rPr>
+        <w:t xml:space="preserve">full_seqs </w:t>
+      </w:r>
+      <w:r>
+        <w:rPr>
+          <w:color w:val="308080"/>
+        </w:rPr>
+        <w:t>=</w:t>
+      </w:r>
+      <w:r>
+        <w:rPr>
+          <w:color w:val="000020"/>
+        </w:rPr>
+        <w:t xml:space="preserve"> </w:t>
+      </w:r>
+      <w:r>
+        <w:rPr>
+          <w:color w:val="E34ADC"/>
+        </w:rPr>
+        <w:t>list</w:t>
+      </w:r>
+      <w:r>
+        <w:rPr>
+          <w:color w:val="308080"/>
+        </w:rPr>
+        <w:t>(</w:t>
+      </w:r>
+      <w:r>
+        <w:rPr>
+          <w:color w:val="000020"/>
+        </w:rPr>
+        <w:t>Bio</w:t>
+      </w:r>
+      <w:r>
+        <w:rPr>
+          <w:color w:val="308080"/>
+        </w:rPr>
+        <w:t>.</w:t>
+      </w:r>
+      <w:r>
+        <w:rPr>
+          <w:color w:val="000020"/>
+        </w:rPr>
+        <w:t>SeqIO</w:t>
+      </w:r>
+      <w:r>
+        <w:rPr>
+          <w:color w:val="308080"/>
+        </w:rPr>
+        <w:t>.</w:t>
+      </w:r>
+      <w:r>
+        <w:rPr>
+          <w:color w:val="000020"/>
+        </w:rPr>
+        <w:t>parse</w:t>
+      </w:r>
+      <w:r>
+        <w:rPr>
+          <w:color w:val="308080"/>
+        </w:rPr>
+        <w:t>(</w:t>
+      </w:r>
+      <w:r>
+        <w:rPr>
+          <w:color w:val="E34ADC"/>
+        </w:rPr>
+        <w:t>open</w:t>
+      </w:r>
+      <w:r>
+        <w:rPr>
+          <w:color w:val="308080"/>
+        </w:rPr>
+        <w:t>(</w:t>
+      </w:r>
+      <w:r>
+        <w:rPr>
+          <w:color w:val="1060B6"/>
+        </w:rPr>
+        <w:t>'1t16.fasta'</w:t>
+      </w:r>
+      <w:r>
+        <w:rPr>
+          <w:color w:val="308080"/>
+        </w:rPr>
+        <w:t>),</w:t>
+      </w:r>
+      <w:r>
+        <w:rPr>
+          <w:color w:val="000020"/>
+        </w:rPr>
+        <w:t xml:space="preserve"> </w:t>
+      </w:r>
+      <w:r>
+        <w:rPr>
+          <w:color w:val="1060B6"/>
+        </w:rPr>
+        <w:t>'fasta'</w:t>
+      </w:r>
+      <w:r>
+        <w:rPr>
+          <w:color w:val="308080"/>
+        </w:rPr>
+        <w:t>))</w:t>
+      </w:r>
+    </w:p>
+    <w:p>
+      <w:pPr>
+        <w:pStyle w:val="HTMLPreformatted"/>
+        <w:shd w:val="clear" w:color="auto" w:fill="F6F8FF"/>
+        <w:rPr>
+          <w:color w:val="000020"/>
+        </w:rPr>
+      </w:pPr>
+      <w:r>
+        <w:rPr>
+          <w:color w:val="000020"/>
+        </w:rPr>
+        <w:t>PyMOL</w:t>
+      </w:r>
+      <w:r>
+        <w:rPr>
+          <w:color w:val="308080"/>
+        </w:rPr>
+        <w:t>&gt;</w:t>
+      </w:r>
+      <w:r>
+        <w:rPr>
+          <w:b/>
+          <w:bCs/>
+          <w:color w:val="200080"/>
+        </w:rPr>
+        <w:t>print</w:t>
+      </w:r>
+      <w:r>
+        <w:rPr>
+          <w:color w:val="308080"/>
+        </w:rPr>
+        <w:t>(</w:t>
+      </w:r>
+      <w:r>
+        <w:rPr>
+          <w:color w:val="000020"/>
+        </w:rPr>
+        <w:t>full_seqs</w:t>
+      </w:r>
+      <w:r>
+        <w:rPr>
+          <w:color w:val="308080"/>
+        </w:rPr>
+        <w:t>[</w:t>
+      </w:r>
+      <w:r>
+        <w:rPr>
+          <w:color w:val="008C00"/>
+        </w:rPr>
+        <w:t>0</w:t>
+      </w:r>
+      <w:r>
+        <w:rPr>
+          <w:color w:val="308080"/>
+        </w:rPr>
+        <w:t>].</w:t>
+      </w:r>
+      <w:r>
+        <w:rPr>
+          <w:color w:val="E34ADC"/>
+        </w:rPr>
+        <w:t>id</w:t>
+      </w:r>
+      <w:r>
+        <w:rPr>
+          <w:color w:val="308080"/>
+        </w:rPr>
+        <w:t>)</w:t>
+      </w:r>
+    </w:p>
+    <w:p>
+      <w:pPr>
+        <w:pStyle w:val="HTMLPreformatted"/>
+        <w:shd w:val="clear" w:color="auto" w:fill="F6F8FF"/>
+        <w:rPr>
+          <w:color w:val="C0504D" w:themeColor="accent2"/>
+        </w:rPr>
+      </w:pPr>
+      <w:r>
+        <w:rPr>
+          <w:color w:val="C0504D" w:themeColor="accent2"/>
+        </w:rPr>
+        <w:t>1T16:A|PDBID|CHAIN|SEQUENCE</w:t>
+      </w:r>
+    </w:p>
+    <w:p>
+      <w:pPr>
+        <w:pStyle w:val="HTMLPreformatted"/>
+        <w:shd w:val="clear" w:color="auto" w:fill="F6F8FF"/>
+        <w:rPr>
+          <w:color w:val="000020"/>
+        </w:rPr>
+      </w:pPr>
+      <w:r>
+        <w:rPr>
+          <w:color w:val="000020"/>
+        </w:rPr>
+        <w:t>PyMOL</w:t>
+      </w:r>
+      <w:r>
+        <w:rPr>
+          <w:color w:val="308080"/>
+        </w:rPr>
+        <w:t>&gt;</w:t>
+      </w:r>
+      <w:r>
+        <w:rPr>
+          <w:color w:val="000020"/>
+        </w:rPr>
+        <w:t>PyMOL</w:t>
+      </w:r>
+      <w:r>
+        <w:rPr>
+          <w:color w:val="308080"/>
+        </w:rPr>
+        <w:t>&gt;</w:t>
+      </w:r>
+      <w:r>
+        <w:rPr>
+          <w:color w:val="000020"/>
+        </w:rPr>
+        <w:t xml:space="preserve">stru_seq </w:t>
+      </w:r>
+      <w:r>
+        <w:rPr>
+          <w:color w:val="308080"/>
+        </w:rPr>
+        <w:t>=</w:t>
+      </w:r>
+      <w:r>
+        <w:rPr>
+          <w:color w:val="000020"/>
+        </w:rPr>
+        <w:t xml:space="preserve"> SeqRecord</w:t>
+      </w:r>
+      <w:r>
+        <w:rPr>
+          <w:color w:val="308080"/>
+        </w:rPr>
+        <w:t>(</w:t>
+      </w:r>
+      <w:r>
+        <w:rPr>
+          <w:color w:val="000020"/>
+        </w:rPr>
+        <w:t>Seq</w:t>
+      </w:r>
+      <w:r>
+        <w:rPr>
+          <w:color w:val="308080"/>
+        </w:rPr>
+        <w:t>(</w:t>
+      </w:r>
+      <w:r>
+        <w:rPr>
+          <w:color w:val="000020"/>
+        </w:rPr>
+        <w:t>stored</w:t>
+      </w:r>
+      <w:r>
+        <w:rPr>
+          <w:color w:val="308080"/>
+        </w:rPr>
+        <w:t>.</w:t>
+      </w:r>
+      <w:r>
+        <w:rPr>
+          <w:color w:val="000020"/>
+        </w:rPr>
+        <w:t>seq</w:t>
+      </w:r>
+      <w:r>
+        <w:rPr>
+          <w:color w:val="308080"/>
+        </w:rPr>
+        <w:t>),</w:t>
+      </w:r>
+      <w:r>
+        <w:rPr>
+          <w:color w:val="000020"/>
+        </w:rPr>
+        <w:t xml:space="preserve"> </w:t>
+      </w:r>
+      <w:r>
+        <w:rPr>
+          <w:color w:val="1060B6"/>
+        </w:rPr>
+        <w:t>'seq_from_stru_1t16'</w:t>
+      </w:r>
+      <w:r>
+        <w:rPr>
+          <w:color w:val="308080"/>
+        </w:rPr>
+        <w:t>)</w:t>
+      </w:r>
+    </w:p>
+    <w:p>
+      <w:pPr>
+        <w:pStyle w:val="HTMLPreformatted"/>
+        <w:shd w:val="clear" w:color="auto" w:fill="F6F8FF"/>
+        <w:rPr>
+          <w:color w:val="000020"/>
+        </w:rPr>
+      </w:pPr>
+      <w:r>
+        <w:rPr>
+          <w:color w:val="000020"/>
+        </w:rPr>
+        <w:t>PyMOL</w:t>
+      </w:r>
+      <w:r>
+        <w:rPr>
+          <w:color w:val="308080"/>
+        </w:rPr>
+        <w:t>&gt;</w:t>
+      </w:r>
+      <w:r>
+        <w:rPr>
+          <w:color w:val="000020"/>
+        </w:rPr>
+        <w:t>Bio</w:t>
+      </w:r>
+      <w:r>
+        <w:rPr>
+          <w:color w:val="308080"/>
+        </w:rPr>
+        <w:t>.</w:t>
+      </w:r>
+      <w:r>
+        <w:rPr>
+          <w:color w:val="000020"/>
+        </w:rPr>
+        <w:t>SeqIO</w:t>
+      </w:r>
+      <w:r>
+        <w:rPr>
+          <w:color w:val="308080"/>
+        </w:rPr>
+        <w:t>.</w:t>
+      </w:r>
+      <w:r>
+        <w:rPr>
+          <w:color w:val="000020"/>
+        </w:rPr>
+        <w:t>write</w:t>
+      </w:r>
+      <w:r>
+        <w:rPr>
+          <w:color w:val="308080"/>
+        </w:rPr>
+        <w:t>([</w:t>
+      </w:r>
+      <w:r>
+        <w:rPr>
+          <w:color w:val="000020"/>
+        </w:rPr>
+        <w:t>stru_seq</w:t>
+      </w:r>
+      <w:r>
+        <w:rPr>
+          <w:color w:val="308080"/>
+        </w:rPr>
+        <w:t>,</w:t>
+      </w:r>
+      <w:r>
+        <w:rPr>
+          <w:color w:val="000020"/>
+        </w:rPr>
+        <w:t xml:space="preserve"> full_seqs</w:t>
+      </w:r>
+      <w:r>
+        <w:rPr>
+          <w:color w:val="308080"/>
+        </w:rPr>
+        <w:t>[</w:t>
+      </w:r>
+      <w:r>
+        <w:rPr>
+          <w:color w:val="008C00"/>
+        </w:rPr>
+        <w:t>0</w:t>
+      </w:r>
+      <w:r>
+        <w:rPr>
+          <w:color w:val="308080"/>
+        </w:rPr>
+        <w:t>]],</w:t>
+      </w:r>
+      <w:r>
+        <w:rPr>
+          <w:color w:val="000020"/>
+        </w:rPr>
+        <w:t xml:space="preserve"> </w:t>
+      </w:r>
+      <w:r>
+        <w:rPr>
+          <w:color w:val="E34ADC"/>
+        </w:rPr>
+        <w:t>open</w:t>
+      </w:r>
+      <w:r>
+        <w:rPr>
+          <w:color w:val="308080"/>
+        </w:rPr>
+        <w:t>(</w:t>
+      </w:r>
+      <w:r>
+        <w:rPr>
+          <w:color w:val="1060B6"/>
+        </w:rPr>
+        <w:t>'1t16 full and structure derived sequences.fasta'</w:t>
+      </w:r>
+      <w:r>
+        <w:rPr>
+          <w:color w:val="308080"/>
+        </w:rPr>
+        <w:t>,</w:t>
+      </w:r>
+      <w:r>
+        <w:rPr>
+          <w:color w:val="000020"/>
+        </w:rPr>
+        <w:t xml:space="preserve"> </w:t>
+      </w:r>
+      <w:r>
+        <w:rPr>
+          <w:color w:val="1060B6"/>
+        </w:rPr>
+        <w:t>'w'</w:t>
+      </w:r>
+      <w:r>
+        <w:rPr>
+          <w:color w:val="308080"/>
+        </w:rPr>
+        <w:t>),</w:t>
+      </w:r>
+      <w:r>
+        <w:rPr>
+          <w:color w:val="000020"/>
+        </w:rPr>
+        <w:t xml:space="preserve"> </w:t>
+      </w:r>
+      <w:r>
+        <w:rPr>
+          <w:color w:val="1060B6"/>
+        </w:rPr>
+        <w:t>'fasta'</w:t>
+      </w:r>
+    </w:p>
+    <w:p/>
+    <w:p>
+      <w:r>
+        <w:t>Opening these sequences in ClustalX, it is clear that they are exactly the same.</w:t>
+      </w:r>
+      <w:r>
+        <w:t xml:space="preserve"> </w:t>
+      </w:r>
+    </w:p>
+    <w:p>
+      <w:r>
+        <w:t>I did more or less the same procedure for 1by5:</w:t>
+      </w:r>
+    </w:p>
+    <w:p>
+      <w:pPr>
+        <w:pStyle w:val="HTMLPreformatted"/>
+        <w:shd w:val="clear" w:color="auto" w:fill="F6F8FF"/>
+        <w:rPr>
+          <w:color w:val="000020"/>
+        </w:rPr>
+      </w:pPr>
+      <w:r>
+        <w:rPr>
+          <w:color w:val="000020"/>
+        </w:rPr>
+        <w:t>PyMOL</w:t>
+      </w:r>
+      <w:r>
+        <w:rPr>
+          <w:color w:val="308080"/>
+        </w:rPr>
+        <w:t>&gt;</w:t>
+      </w:r>
+      <w:r>
+        <w:rPr>
+          <w:b/>
+          <w:bCs/>
+          <w:color w:val="200080"/>
+        </w:rPr>
+        <w:t>import</w:t>
+      </w:r>
+      <w:r>
+        <w:rPr>
+          <w:color w:val="000020"/>
+        </w:rPr>
+        <w:t xml:space="preserve"> Bio</w:t>
+      </w:r>
+      <w:r>
+        <w:rPr>
+          <w:color w:val="308080"/>
+        </w:rPr>
+        <w:t>.</w:t>
+      </w:r>
+      <w:r>
+        <w:rPr>
+          <w:color w:val="000020"/>
+        </w:rPr>
+        <w:t>SeqIO</w:t>
+      </w:r>
+    </w:p>
+    <w:p>
+      <w:pPr>
+        <w:pStyle w:val="HTMLPreformatted"/>
+        <w:shd w:val="clear" w:color="auto" w:fill="F6F8FF"/>
+        <w:rPr>
+          <w:color w:val="000020"/>
+        </w:rPr>
+      </w:pPr>
+      <w:r>
+        <w:rPr>
+          <w:color w:val="000020"/>
+        </w:rPr>
+        <w:t>PyMOL</w:t>
+      </w:r>
+      <w:r>
+        <w:rPr>
+          <w:color w:val="308080"/>
+        </w:rPr>
+        <w:t>&gt;</w:t>
+      </w:r>
+      <w:r>
+        <w:rPr>
+          <w:b/>
+          <w:bCs/>
+          <w:color w:val="200080"/>
+        </w:rPr>
+        <w:t>from</w:t>
+      </w:r>
+      <w:r>
+        <w:rPr>
+          <w:color w:val="000020"/>
+        </w:rPr>
+        <w:t xml:space="preserve"> Bio</w:t>
+      </w:r>
+      <w:r>
+        <w:rPr>
+          <w:color w:val="308080"/>
+        </w:rPr>
+        <w:t>.</w:t>
+      </w:r>
+      <w:r>
+        <w:rPr>
+          <w:color w:val="000020"/>
+        </w:rPr>
+        <w:t xml:space="preserve">SeqIO </w:t>
+      </w:r>
+      <w:r>
+        <w:rPr>
+          <w:b/>
+          <w:bCs/>
+          <w:color w:val="200080"/>
+        </w:rPr>
+        <w:t>import</w:t>
+      </w:r>
+      <w:r>
+        <w:rPr>
+          <w:color w:val="000020"/>
+        </w:rPr>
+        <w:t xml:space="preserve"> SeqRecord</w:t>
+      </w:r>
+    </w:p>
+    <w:p>
+      <w:pPr>
+        <w:pStyle w:val="HTMLPreformatted"/>
+        <w:shd w:val="clear" w:color="auto" w:fill="F6F8FF"/>
+        <w:rPr>
+          <w:color w:val="000020"/>
+        </w:rPr>
+      </w:pPr>
+      <w:r>
+        <w:rPr>
+          <w:color w:val="000020"/>
+        </w:rPr>
+        <w:t>PyMOL</w:t>
+      </w:r>
+      <w:r>
+        <w:rPr>
+          <w:color w:val="308080"/>
+        </w:rPr>
+        <w:t>&gt;</w:t>
+      </w:r>
+      <w:r>
+        <w:rPr>
+          <w:b/>
+          <w:bCs/>
+          <w:color w:val="200080"/>
+        </w:rPr>
+        <w:t>from</w:t>
+      </w:r>
+      <w:r>
+        <w:rPr>
+          <w:color w:val="000020"/>
+        </w:rPr>
+        <w:t xml:space="preserve"> Bio</w:t>
+      </w:r>
+      <w:r>
+        <w:rPr>
+          <w:color w:val="308080"/>
+        </w:rPr>
+        <w:t>.</w:t>
+      </w:r>
+      <w:r>
+        <w:rPr>
+          <w:color w:val="000020"/>
+        </w:rPr>
+        <w:t xml:space="preserve">Seq </w:t>
+      </w:r>
+      <w:r>
+        <w:rPr>
+          <w:b/>
+          <w:bCs/>
+          <w:color w:val="200080"/>
+        </w:rPr>
+        <w:t>import</w:t>
+      </w:r>
+      <w:r>
+        <w:rPr>
+          <w:color w:val="000020"/>
+        </w:rPr>
+        <w:t xml:space="preserve"> Seq</w:t>
+      </w:r>
+    </w:p>
+    <w:p>
+      <w:pPr>
+        <w:pStyle w:val="HTMLPreformatted"/>
+        <w:shd w:val="clear" w:color="auto" w:fill="F6F8FF"/>
+        <w:rPr>
+          <w:color w:val="000020"/>
+        </w:rPr>
+      </w:pPr>
+      <w:r>
+        <w:rPr>
+          <w:color w:val="000020"/>
+        </w:rPr>
+        <w:t>PyMOL</w:t>
+      </w:r>
+      <w:r>
+        <w:rPr>
+          <w:color w:val="308080"/>
+        </w:rPr>
+        <w:t>&gt;</w:t>
+      </w:r>
+      <w:r>
+        <w:rPr>
+          <w:color w:val="000020"/>
+        </w:rPr>
+        <w:t>fetch 1by5</w:t>
+      </w:r>
+    </w:p>
+    <w:p>
+      <w:pPr>
+        <w:pStyle w:val="HTMLPreformatted"/>
+        <w:shd w:val="clear" w:color="auto" w:fill="F6F8FF"/>
+        <w:rPr>
+          <w:color w:val="C0504D" w:themeColor="accent2"/>
+        </w:rPr>
+      </w:pPr>
+      <w:r>
+        <w:rPr>
+          <w:color w:val="C0504D" w:themeColor="accent2"/>
+        </w:rPr>
+        <w:t>HEADER    METAL BINDING PROTEIN                   23-OCT-98   1BY5</w:t>
+      </w:r>
+    </w:p>
+    <w:p>
+      <w:pPr>
+        <w:pStyle w:val="HTMLPreformatted"/>
+        <w:shd w:val="clear" w:color="auto" w:fill="F6F8FF"/>
+        <w:rPr>
+          <w:color w:val="C0504D" w:themeColor="accent2"/>
+        </w:rPr>
+      </w:pPr>
+      <w:r>
+        <w:rPr>
+          <w:color w:val="C0504D" w:themeColor="accent2"/>
+        </w:rPr>
+        <w:t>TITLE     FHUA FROM E. COLI, WITH ITS LIGAND FERRICHROME</w:t>
+      </w:r>
+    </w:p>
+    <w:p>
+      <w:pPr>
+        <w:pStyle w:val="HTMLPreformatted"/>
+        <w:shd w:val="clear" w:color="auto" w:fill="F6F8FF"/>
+        <w:rPr>
+          <w:color w:val="C0504D" w:themeColor="accent2"/>
+        </w:rPr>
+      </w:pPr>
+      <w:r>
+        <w:rPr>
+          <w:color w:val="C0504D" w:themeColor="accent2"/>
+        </w:rPr>
+        <w:t>COMPND    MOL_ID: 1;</w:t>
+      </w:r>
+    </w:p>
+    <w:p>
+      <w:pPr>
+        <w:pStyle w:val="HTMLPreformatted"/>
+        <w:shd w:val="clear" w:color="auto" w:fill="F6F8FF"/>
+        <w:rPr>
+          <w:color w:val="C0504D" w:themeColor="accent2"/>
+        </w:rPr>
+      </w:pPr>
+      <w:r>
+        <w:rPr>
+          <w:color w:val="C0504D" w:themeColor="accent2"/>
+        </w:rPr>
+        <w:t>COMPND   2 MOLECULE: FERRIC HYDROXAMATE UPTAKE PROTEIN;</w:t>
+      </w:r>
+    </w:p>
+    <w:p>
+      <w:pPr>
+        <w:pStyle w:val="HTMLPreformatted"/>
+        <w:shd w:val="clear" w:color="auto" w:fill="F6F8FF"/>
+        <w:rPr>
+          <w:color w:val="C0504D" w:themeColor="accent2"/>
+        </w:rPr>
+      </w:pPr>
+      <w:r>
+        <w:rPr>
+          <w:color w:val="C0504D" w:themeColor="accent2"/>
+        </w:rPr>
+        <w:t>COMPND   3 CHAIN: A;</w:t>
+      </w:r>
+    </w:p>
+    <w:p>
+      <w:pPr>
+        <w:pStyle w:val="HTMLPreformatted"/>
+        <w:shd w:val="clear" w:color="auto" w:fill="F6F8FF"/>
+        <w:rPr>
+          <w:color w:val="C0504D" w:themeColor="accent2"/>
+        </w:rPr>
+      </w:pPr>
+      <w:r>
+        <w:rPr>
+          <w:color w:val="C0504D" w:themeColor="accent2"/>
+        </w:rPr>
+        <w:t>COMPND   4 SYNONYM: FHUA;</w:t>
+      </w:r>
+    </w:p>
+    <w:p>
+      <w:pPr>
+        <w:pStyle w:val="HTMLPreformatted"/>
+        <w:shd w:val="clear" w:color="auto" w:fill="F6F8FF"/>
+        <w:rPr>
+          <w:color w:val="C0504D" w:themeColor="accent2"/>
+        </w:rPr>
+      </w:pPr>
+      <w:r>
+        <w:rPr>
+          <w:color w:val="C0504D" w:themeColor="accent2"/>
+        </w:rPr>
+        <w:t>COMPND   5 MOL_ID: 2;</w:t>
+      </w:r>
+    </w:p>
+    <w:p>
+      <w:pPr>
+        <w:pStyle w:val="HTMLPreformatted"/>
+        <w:shd w:val="clear" w:color="auto" w:fill="F6F8FF"/>
+        <w:rPr>
+          <w:color w:val="C0504D" w:themeColor="accent2"/>
+        </w:rPr>
+      </w:pPr>
+      <w:r>
+        <w:rPr>
+          <w:color w:val="C0504D" w:themeColor="accent2"/>
+        </w:rPr>
+        <w:t>COMPND   6 MOLECULE: FERRICHROME;</w:t>
+      </w:r>
+    </w:p>
+    <w:p>
+      <w:pPr>
+        <w:pStyle w:val="HTMLPreformatted"/>
+        <w:shd w:val="clear" w:color="auto" w:fill="F6F8FF"/>
+        <w:rPr>
+          <w:color w:val="C0504D" w:themeColor="accent2"/>
+        </w:rPr>
+      </w:pPr>
+      <w:r>
+        <w:rPr>
+          <w:color w:val="C0504D" w:themeColor="accent2"/>
+        </w:rPr>
+        <w:t>COMPND   7 CHAIN: B</w:t>
+      </w:r>
+    </w:p>
+    <w:p>
+      <w:pPr>
+        <w:pStyle w:val="HTMLPreformatted"/>
+        <w:shd w:val="clear" w:color="auto" w:fill="F6F8FF"/>
+        <w:rPr>
+          <w:color w:val="C0504D" w:themeColor="accent2"/>
+        </w:rPr>
+      </w:pPr>
+      <w:r>
+        <w:rPr>
+          <w:color w:val="C0504D" w:themeColor="accent2"/>
+        </w:rPr>
+        <w:t xml:space="preserve"> ObjectMolecule: Read secondary structure assignments.</w:t>
+      </w:r>
+    </w:p>
+    <w:p>
+      <w:pPr>
+        <w:pStyle w:val="HTMLPreformatted"/>
+        <w:shd w:val="clear" w:color="auto" w:fill="F6F8FF"/>
+        <w:rPr>
+          <w:color w:val="C0504D" w:themeColor="accent2"/>
+        </w:rPr>
+      </w:pPr>
+      <w:r>
+        <w:rPr>
+          <w:color w:val="C0504D" w:themeColor="accent2"/>
+        </w:rPr>
+        <w:t xml:space="preserve"> ObjectMolecule: Read crystal symmetry information.</w:t>
+      </w:r>
+    </w:p>
+    <w:p>
+      <w:pPr>
+        <w:pStyle w:val="HTMLPreformatted"/>
+        <w:shd w:val="clear" w:color="auto" w:fill="F6F8FF"/>
+        <w:rPr>
+          <w:color w:val="C0504D" w:themeColor="accent2"/>
+        </w:rPr>
+      </w:pPr>
+      <w:r>
+        <w:rPr>
+          <w:color w:val="C0504D" w:themeColor="accent2"/>
+        </w:rPr>
+        <w:t xml:space="preserve"> Symmetry: Found 4 symmetry operators.</w:t>
+      </w:r>
+    </w:p>
+    <w:p>
+      <w:pPr>
+        <w:pStyle w:val="HTMLPreformatted"/>
+        <w:shd w:val="clear" w:color="auto" w:fill="F6F8FF"/>
+        <w:rPr>
+          <w:color w:val="C0504D" w:themeColor="accent2"/>
+        </w:rPr>
+      </w:pPr>
+      <w:r>
+        <w:rPr>
+          <w:color w:val="C0504D" w:themeColor="accent2"/>
+        </w:rPr>
+        <w:t xml:space="preserve"> CmdLoad: ".\1by5.pdb" loaded as "1by5".</w:t>
+      </w:r>
+    </w:p>
+    <w:p>
+      <w:pPr>
+        <w:pStyle w:val="HTMLPreformatted"/>
+        <w:shd w:val="clear" w:color="auto" w:fill="F6F8FF"/>
+        <w:rPr>
+          <w:color w:val="000020"/>
+        </w:rPr>
+      </w:pPr>
+      <w:r>
+        <w:rPr>
+          <w:color w:val="000020"/>
+        </w:rPr>
+        <w:t>PyMOL</w:t>
+      </w:r>
+      <w:r>
+        <w:rPr>
+          <w:color w:val="308080"/>
+        </w:rPr>
+        <w:t>&gt;</w:t>
+      </w:r>
+      <w:r>
+        <w:rPr>
+          <w:color w:val="000020"/>
+        </w:rPr>
+        <w:t>stored</w:t>
+      </w:r>
+      <w:r>
+        <w:rPr>
+          <w:color w:val="308080"/>
+        </w:rPr>
+        <w:t>.</w:t>
+      </w:r>
+      <w:r>
+        <w:rPr>
+          <w:color w:val="000020"/>
+        </w:rPr>
+        <w:t xml:space="preserve">seq </w:t>
+      </w:r>
+      <w:r>
+        <w:rPr>
+          <w:color w:val="308080"/>
+        </w:rPr>
+        <w:t>=</w:t>
+      </w:r>
+      <w:r>
+        <w:rPr>
+          <w:color w:val="000020"/>
+        </w:rPr>
+        <w:t xml:space="preserve"> </w:t>
+      </w:r>
+      <w:r>
+        <w:rPr>
+          <w:color w:val="1060B6"/>
+        </w:rPr>
+        <w:t>''</w:t>
+      </w:r>
+    </w:p>
+    <w:p>
+      <w:pPr>
+        <w:pStyle w:val="HTMLPreformatted"/>
+        <w:shd w:val="clear" w:color="auto" w:fill="F6F8FF"/>
+        <w:rPr>
+          <w:color w:val="000020"/>
+        </w:rPr>
+      </w:pPr>
+      <w:r>
+        <w:rPr>
+          <w:color w:val="000020"/>
+        </w:rPr>
+        <w:t>PyMOL</w:t>
+      </w:r>
+      <w:r>
+        <w:rPr>
+          <w:color w:val="308080"/>
+        </w:rPr>
+        <w:t>&gt;</w:t>
+      </w:r>
+      <w:r>
+        <w:rPr>
+          <w:b/>
+          <w:bCs/>
+          <w:color w:val="200080"/>
+        </w:rPr>
+        <w:t>from</w:t>
+      </w:r>
+      <w:r>
+        <w:rPr>
+          <w:color w:val="000020"/>
+        </w:rPr>
+        <w:t xml:space="preserve"> sundries </w:t>
+      </w:r>
+      <w:r>
+        <w:rPr>
+          <w:b/>
+          <w:bCs/>
+          <w:color w:val="200080"/>
+        </w:rPr>
+        <w:t>import</w:t>
+      </w:r>
+      <w:r>
+        <w:rPr>
+          <w:color w:val="000020"/>
+        </w:rPr>
+        <w:t xml:space="preserve"> one_letter</w:t>
+      </w:r>
+    </w:p>
+    <w:p>
+      <w:pPr>
+        <w:pStyle w:val="HTMLPreformatted"/>
+        <w:shd w:val="clear" w:color="auto" w:fill="F6F8FF"/>
+        <w:rPr>
+          <w:color w:val="000020"/>
+        </w:rPr>
+      </w:pPr>
+      <w:r>
+        <w:rPr>
+          <w:color w:val="000020"/>
+        </w:rPr>
+        <w:t>PyMOL</w:t>
+      </w:r>
+      <w:r>
+        <w:rPr>
+          <w:color w:val="308080"/>
+        </w:rPr>
+        <w:t>&gt;</w:t>
+      </w:r>
+      <w:r>
+        <w:rPr>
+          <w:color w:val="000020"/>
+        </w:rPr>
+        <w:t>cd C</w:t>
+      </w:r>
+      <w:r>
+        <w:rPr>
+          <w:color w:val="308080"/>
+        </w:rPr>
+        <w:t>:</w:t>
+      </w:r>
+      <w:r>
+        <w:rPr>
+          <w:color w:val="000020"/>
+        </w:rPr>
+        <w:t>\cygwin\home\alex\beta</w:t>
+      </w:r>
+      <w:r>
+        <w:rPr>
+          <w:color w:val="308080"/>
+        </w:rPr>
+        <w:t>-</w:t>
+      </w:r>
+      <w:r>
+        <w:rPr>
+          <w:color w:val="000020"/>
+        </w:rPr>
+        <w:t>barrel</w:t>
+      </w:r>
+      <w:r>
+        <w:rPr>
+          <w:color w:val="308080"/>
+        </w:rPr>
+        <w:t>-</w:t>
+      </w:r>
+      <w:r>
+        <w:rPr>
+          <w:color w:val="000020"/>
+        </w:rPr>
+        <w:t>oligomerization\checking alignments against topmatch\comparing sequences</w:t>
+      </w:r>
+    </w:p>
+    <w:p>
+      <w:pPr>
+        <w:pStyle w:val="HTMLPreformatted"/>
+        <w:shd w:val="clear" w:color="auto" w:fill="F6F8FF"/>
+        <w:rPr>
+          <w:color w:val="C0504D" w:themeColor="accent2"/>
+        </w:rPr>
+      </w:pPr>
+      <w:r>
+        <w:rPr>
+          <w:color w:val="C0504D" w:themeColor="accent2"/>
+        </w:rPr>
+        <w:t xml:space="preserve"> cd: now </w:t>
+      </w:r>
+      <w:r>
+        <w:rPr>
+          <w:b/>
+          <w:bCs/>
+          <w:color w:val="C0504D" w:themeColor="accent2"/>
+        </w:rPr>
+        <w:t>in</w:t>
+      </w:r>
+      <w:r>
+        <w:rPr>
+          <w:color w:val="C0504D" w:themeColor="accent2"/>
+        </w:rPr>
+        <w:t xml:space="preserve"> C:\cygwin\home\alex\beta-barrel-oligomerization\checking alignments against topmatch\comparing sequences</w:t>
+      </w:r>
+    </w:p>
+    <w:p>
+      <w:pPr>
+        <w:pStyle w:val="HTMLPreformatted"/>
+        <w:shd w:val="clear" w:color="auto" w:fill="F6F8FF"/>
+        <w:rPr>
+          <w:color w:val="000020"/>
+        </w:rPr>
+      </w:pPr>
+      <w:r>
+        <w:rPr>
+          <w:color w:val="000020"/>
+        </w:rPr>
+        <w:t>PyMOL</w:t>
+      </w:r>
+      <w:r>
+        <w:rPr>
+          <w:color w:val="308080"/>
+        </w:rPr>
+        <w:t>&gt;</w:t>
+      </w:r>
+      <w:r>
+        <w:rPr>
+          <w:color w:val="000020"/>
+        </w:rPr>
+        <w:t xml:space="preserve">iterate polymer </w:t>
+      </w:r>
+      <w:r>
+        <w:rPr>
+          <w:color w:val="308080"/>
+        </w:rPr>
+        <w:t>&amp;</w:t>
+      </w:r>
+      <w:r>
+        <w:rPr>
+          <w:color w:val="000020"/>
+        </w:rPr>
+        <w:t xml:space="preserve"> c</w:t>
+      </w:r>
+      <w:r>
+        <w:rPr>
+          <w:color w:val="308080"/>
+        </w:rPr>
+        <w:t>.</w:t>
+      </w:r>
+      <w:r>
+        <w:rPr>
+          <w:color w:val="000020"/>
+        </w:rPr>
+        <w:t xml:space="preserve"> a </w:t>
+      </w:r>
+      <w:r>
+        <w:rPr>
+          <w:color w:val="308080"/>
+        </w:rPr>
+        <w:t>&amp;</w:t>
+      </w:r>
+      <w:r>
+        <w:rPr>
+          <w:color w:val="000020"/>
+        </w:rPr>
+        <w:t xml:space="preserve"> n</w:t>
+      </w:r>
+      <w:r>
+        <w:rPr>
+          <w:color w:val="308080"/>
+        </w:rPr>
+        <w:t>.</w:t>
+      </w:r>
+      <w:r>
+        <w:rPr>
+          <w:color w:val="000020"/>
+        </w:rPr>
+        <w:t xml:space="preserve"> ca</w:t>
+      </w:r>
+      <w:r>
+        <w:rPr>
+          <w:color w:val="308080"/>
+        </w:rPr>
+        <w:t>,</w:t>
+      </w:r>
+      <w:r>
+        <w:rPr>
+          <w:color w:val="000020"/>
+        </w:rPr>
+        <w:t xml:space="preserve"> stored</w:t>
+      </w:r>
+      <w:r>
+        <w:rPr>
+          <w:color w:val="308080"/>
+        </w:rPr>
+        <w:t>.</w:t>
+      </w:r>
+      <w:r>
+        <w:rPr>
+          <w:color w:val="000020"/>
+        </w:rPr>
+        <w:t xml:space="preserve">seq </w:t>
+      </w:r>
+      <w:r>
+        <w:rPr>
+          <w:color w:val="308080"/>
+        </w:rPr>
+        <w:t>+=</w:t>
+      </w:r>
+      <w:r>
+        <w:rPr>
+          <w:color w:val="000020"/>
+        </w:rPr>
+        <w:t xml:space="preserve"> one_letter</w:t>
+      </w:r>
+      <w:r>
+        <w:rPr>
+          <w:color w:val="308080"/>
+        </w:rPr>
+        <w:t>[</w:t>
+      </w:r>
+      <w:r>
+        <w:rPr>
+          <w:color w:val="000020"/>
+        </w:rPr>
+        <w:t>resn</w:t>
+      </w:r>
+      <w:r>
+        <w:rPr>
+          <w:color w:val="308080"/>
+        </w:rPr>
+        <w:t>]</w:t>
+      </w:r>
+    </w:p>
+    <w:p>
+      <w:pPr>
+        <w:pStyle w:val="HTMLPreformatted"/>
+        <w:shd w:val="clear" w:color="auto" w:fill="F6F8FF"/>
+        <w:rPr>
+          <w:color w:val="000020"/>
+        </w:rPr>
+      </w:pPr>
+      <w:r>
+        <w:rPr>
+          <w:color w:val="C0504D" w:themeColor="accent2"/>
+        </w:rPr>
+        <w:t xml:space="preserve"> Iterate: iterated over 697 atoms.</w:t>
+      </w:r>
+    </w:p>
+    <w:p>
+      <w:pPr>
+        <w:pStyle w:val="HTMLPreformatted"/>
+        <w:shd w:val="clear" w:color="auto" w:fill="F6F8FF"/>
+        <w:rPr>
+          <w:color w:val="308080"/>
+        </w:rPr>
+      </w:pPr>
+      <w:r>
+        <w:rPr>
+          <w:color w:val="000020"/>
+        </w:rPr>
+        <w:t>PyMOL</w:t>
+      </w:r>
+      <w:r>
+        <w:rPr>
+          <w:color w:val="308080"/>
+        </w:rPr>
+        <w:t>&gt;</w:t>
+      </w:r>
+      <w:r>
+        <w:rPr>
+          <w:color w:val="000020"/>
+        </w:rPr>
+        <w:t xml:space="preserve">full_seqs </w:t>
+      </w:r>
+      <w:r>
+        <w:rPr>
+          <w:color w:val="308080"/>
+        </w:rPr>
+        <w:t>=</w:t>
+      </w:r>
+      <w:r>
+        <w:rPr>
+          <w:color w:val="000020"/>
+        </w:rPr>
+        <w:t xml:space="preserve"> </w:t>
+      </w:r>
+      <w:r>
+        <w:rPr>
+          <w:color w:val="E34ADC"/>
+        </w:rPr>
+        <w:t>list</w:t>
+      </w:r>
+      <w:r>
+        <w:rPr>
+          <w:color w:val="308080"/>
+        </w:rPr>
+        <w:t>(</w:t>
+      </w:r>
+      <w:r>
+        <w:rPr>
+          <w:color w:val="000020"/>
+        </w:rPr>
+        <w:t>Bio</w:t>
+      </w:r>
+      <w:r>
+        <w:rPr>
+          <w:color w:val="308080"/>
+        </w:rPr>
+        <w:t>.</w:t>
+      </w:r>
+      <w:r>
+        <w:rPr>
+          <w:color w:val="000020"/>
+        </w:rPr>
+        <w:t>SeqIO</w:t>
+      </w:r>
+      <w:r>
+        <w:rPr>
+          <w:color w:val="308080"/>
+        </w:rPr>
+        <w:t>.</w:t>
+      </w:r>
+      <w:r>
+        <w:rPr>
+          <w:color w:val="000020"/>
+        </w:rPr>
+        <w:t>parse</w:t>
+      </w:r>
+      <w:r>
+        <w:rPr>
+          <w:color w:val="308080"/>
+        </w:rPr>
+        <w:t>(</w:t>
+      </w:r>
+      <w:r>
+        <w:rPr>
+          <w:color w:val="E34ADC"/>
+        </w:rPr>
+        <w:t>open</w:t>
+      </w:r>
+      <w:r>
+        <w:rPr>
+          <w:color w:val="308080"/>
+        </w:rPr>
+        <w:t>(</w:t>
+      </w:r>
+      <w:r>
+        <w:rPr>
+          <w:color w:val="1060B6"/>
+        </w:rPr>
+        <w:t>'1by5.fasta'</w:t>
+      </w:r>
+      <w:r>
+        <w:rPr>
+          <w:color w:val="308080"/>
+        </w:rPr>
+        <w:t>),</w:t>
+      </w:r>
+      <w:r>
+        <w:rPr>
+          <w:color w:val="000020"/>
+        </w:rPr>
+        <w:t xml:space="preserve"> </w:t>
+      </w:r>
+      <w:r>
+        <w:rPr>
+          <w:color w:val="1060B6"/>
+        </w:rPr>
+        <w:t>'fasta'</w:t>
+      </w:r>
+      <w:r>
+        <w:rPr>
+          <w:color w:val="308080"/>
+        </w:rPr>
+        <w:t>))</w:t>
+      </w:r>
+    </w:p>
+    <w:p>
+      <w:pPr>
+        <w:pStyle w:val="NoSpacing"/>
+        <w:ind w:firstLine="720"/>
+      </w:pPr>
+      <w:r>
+        <w:t>Here I take a l</w:t>
+      </w:r>
+      <w:r>
+        <w:t>ook at the sequence for Chain B, and decide that it's inconsequential:</w:t>
+      </w:r>
+    </w:p>
+    <w:p>
+      <w:pPr>
+        <w:pStyle w:val="HTMLPreformatted"/>
+        <w:shd w:val="clear" w:color="auto" w:fill="F6F8FF"/>
+        <w:rPr>
+          <w:color w:val="000020"/>
+        </w:rPr>
+      </w:pPr>
+      <w:r>
+        <w:rPr>
+          <w:color w:val="000020"/>
+        </w:rPr>
+        <w:t>PyMOL</w:t>
+      </w:r>
+      <w:r>
+        <w:rPr>
+          <w:color w:val="308080"/>
+        </w:rPr>
+        <w:t>&gt;</w:t>
+      </w:r>
+      <w:r>
+        <w:rPr>
+          <w:b/>
+          <w:bCs/>
+          <w:color w:val="200080"/>
+        </w:rPr>
+        <w:t>print</w:t>
+      </w:r>
+      <w:r>
+        <w:rPr>
+          <w:color w:val="308080"/>
+        </w:rPr>
+        <w:t>(</w:t>
+      </w:r>
+      <w:r>
+        <w:rPr>
+          <w:color w:val="000020"/>
+        </w:rPr>
+        <w:t>full_seqs</w:t>
+      </w:r>
+      <w:r>
+        <w:rPr>
+          <w:color w:val="308080"/>
+        </w:rPr>
+        <w:t>[</w:t>
+      </w:r>
+      <w:r>
+        <w:rPr>
+          <w:color w:val="008C00"/>
+        </w:rPr>
+        <w:t>1</w:t>
+      </w:r>
+      <w:r>
+        <w:rPr>
+          <w:color w:val="308080"/>
+        </w:rPr>
+        <w:t>])</w:t>
+      </w:r>
+    </w:p>
+    <w:p>
+      <w:pPr>
+        <w:pStyle w:val="HTMLPreformatted"/>
+        <w:shd w:val="clear" w:color="auto" w:fill="F6F8FF"/>
+        <w:rPr>
+          <w:color w:val="C0504D" w:themeColor="accent2"/>
+        </w:rPr>
+      </w:pPr>
+      <w:r>
+        <w:rPr>
+          <w:color w:val="C0504D" w:themeColor="accent2"/>
+        </w:rPr>
+        <w:t>ID: 1BY5:B|PDBID|CHAIN|SEQUENCE</w:t>
+      </w:r>
+    </w:p>
+    <w:p>
+      <w:pPr>
+        <w:pStyle w:val="HTMLPreformatted"/>
+        <w:shd w:val="clear" w:color="auto" w:fill="F6F8FF"/>
+        <w:rPr>
+          <w:color w:val="C0504D" w:themeColor="accent2"/>
+        </w:rPr>
+      </w:pPr>
+      <w:r>
+        <w:rPr>
+          <w:color w:val="C0504D" w:themeColor="accent2"/>
+        </w:rPr>
+        <w:t>Name: 1BY5:B|PDBID|CHAIN|SEQUENCE</w:t>
+      </w:r>
+    </w:p>
+    <w:p>
+      <w:pPr>
+        <w:pStyle w:val="HTMLPreformatted"/>
+        <w:shd w:val="clear" w:color="auto" w:fill="F6F8FF"/>
+        <w:rPr>
+          <w:color w:val="C0504D" w:themeColor="accent2"/>
+        </w:rPr>
+      </w:pPr>
+      <w:r>
+        <w:rPr>
+          <w:color w:val="C0504D" w:themeColor="accent2"/>
+        </w:rPr>
+        <w:t>Description: 1BY5:B|PDBID|CHAIN|SEQUENCE</w:t>
+      </w:r>
+    </w:p>
+    <w:p>
+      <w:pPr>
+        <w:pStyle w:val="HTMLPreformatted"/>
+        <w:shd w:val="clear" w:color="auto" w:fill="F6F8FF"/>
+        <w:rPr>
+          <w:color w:val="C0504D" w:themeColor="accent2"/>
+        </w:rPr>
+      </w:pPr>
+      <w:r>
+        <w:rPr>
+          <w:color w:val="C0504D" w:themeColor="accent2"/>
+        </w:rPr>
+        <w:t>Number of features: 0</w:t>
+      </w:r>
+    </w:p>
+    <w:p>
+      <w:pPr>
+        <w:pStyle w:val="HTMLPreformatted"/>
+        <w:shd w:val="clear" w:color="auto" w:fill="F6F8FF"/>
+        <w:rPr>
+          <w:color w:val="C0504D" w:themeColor="accent2"/>
+        </w:rPr>
+      </w:pPr>
+      <w:r>
+        <w:rPr>
+          <w:color w:val="C0504D" w:themeColor="accent2"/>
+        </w:rPr>
+        <w:t>Seq('AAAGGG', SingleLetterAlphabet())</w:t>
+      </w:r>
+    </w:p>
+    <w:p>
+      <w:pPr>
+        <w:pStyle w:val="HTMLPreformatted"/>
+        <w:shd w:val="clear" w:color="auto" w:fill="F6F8FF"/>
+        <w:rPr>
+          <w:color w:val="000020"/>
+        </w:rPr>
+      </w:pPr>
+      <w:r>
+        <w:rPr>
+          <w:color w:val="000020"/>
+        </w:rPr>
+        <w:t>PyMOL</w:t>
+      </w:r>
+      <w:r>
+        <w:rPr>
+          <w:color w:val="308080"/>
+        </w:rPr>
+        <w:t>&gt;</w:t>
+      </w:r>
+      <w:r>
+        <w:rPr>
+          <w:b/>
+          <w:bCs/>
+          <w:color w:val="200080"/>
+        </w:rPr>
+        <w:t>print</w:t>
+      </w:r>
+      <w:r>
+        <w:rPr>
+          <w:color w:val="308080"/>
+        </w:rPr>
+        <w:t>(</w:t>
+      </w:r>
+      <w:r>
+        <w:rPr>
+          <w:color w:val="000020"/>
+        </w:rPr>
+        <w:t>full_seqs</w:t>
+      </w:r>
+      <w:r>
+        <w:rPr>
+          <w:color w:val="308080"/>
+        </w:rPr>
+        <w:t>[</w:t>
+      </w:r>
+      <w:r>
+        <w:rPr>
+          <w:color w:val="008C00"/>
+        </w:rPr>
+        <w:t>0</w:t>
+      </w:r>
+      <w:r>
+        <w:rPr>
+          <w:color w:val="308080"/>
+        </w:rPr>
+        <w:t>].</w:t>
+      </w:r>
+      <w:r>
+        <w:rPr>
+          <w:color w:val="E34ADC"/>
+        </w:rPr>
+        <w:t>id</w:t>
+      </w:r>
+      <w:r>
+        <w:rPr>
+          <w:color w:val="308080"/>
+        </w:rPr>
+        <w:t>)</w:t>
+      </w:r>
+    </w:p>
+    <w:p>
+      <w:pPr>
+        <w:pStyle w:val="HTMLPreformatted"/>
+        <w:shd w:val="clear" w:color="auto" w:fill="F6F8FF"/>
+        <w:rPr>
+          <w:color w:val="C0504D" w:themeColor="accent2"/>
+        </w:rPr>
+      </w:pPr>
+      <w:r>
+        <w:rPr>
+          <w:color w:val="C0504D" w:themeColor="accent2"/>
+        </w:rPr>
+        <w:t>1BY5:A|PDBID|CHAIN|SEQUENCE</w:t>
+      </w:r>
+    </w:p>
+    <w:p>
+      <w:pPr>
+        <w:pStyle w:val="HTMLPreformatted"/>
+        <w:shd w:val="clear" w:color="auto" w:fill="F6F8FF"/>
+        <w:rPr>
+          <w:color w:val="000020"/>
+        </w:rPr>
+      </w:pPr>
+      <w:r>
+        <w:rPr>
+          <w:color w:val="000020"/>
+        </w:rPr>
+        <w:t>PyMOL</w:t>
+      </w:r>
+      <w:r>
+        <w:rPr>
+          <w:color w:val="308080"/>
+        </w:rPr>
+        <w:t>&gt;</w:t>
+      </w:r>
+      <w:r>
+        <w:rPr>
+          <w:color w:val="000020"/>
+        </w:rPr>
+        <w:t xml:space="preserve">stru_seq </w:t>
+      </w:r>
+      <w:r>
+        <w:rPr>
+          <w:color w:val="308080"/>
+        </w:rPr>
+        <w:t>=</w:t>
+      </w:r>
+      <w:r>
+        <w:rPr>
+          <w:color w:val="000020"/>
+        </w:rPr>
+        <w:t xml:space="preserve"> SeqRecord</w:t>
+      </w:r>
+      <w:r>
+        <w:rPr>
+          <w:color w:val="308080"/>
+        </w:rPr>
+        <w:t>(</w:t>
+      </w:r>
+      <w:r>
+        <w:rPr>
+          <w:color w:val="000020"/>
+        </w:rPr>
+        <w:t>Seq</w:t>
+      </w:r>
+      <w:r>
+        <w:rPr>
+          <w:color w:val="308080"/>
+        </w:rPr>
+        <w:t>(</w:t>
+      </w:r>
+      <w:r>
+        <w:rPr>
+          <w:color w:val="000020"/>
+        </w:rPr>
+        <w:t>stored</w:t>
+      </w:r>
+      <w:r>
+        <w:rPr>
+          <w:color w:val="308080"/>
+        </w:rPr>
+        <w:t>.</w:t>
+      </w:r>
+      <w:r>
+        <w:rPr>
+          <w:color w:val="000020"/>
+        </w:rPr>
+        <w:t>seq</w:t>
+      </w:r>
+      <w:r>
+        <w:rPr>
+          <w:color w:val="308080"/>
+        </w:rPr>
+        <w:t>),</w:t>
+      </w:r>
+      <w:r>
+        <w:rPr>
+          <w:color w:val="000020"/>
+        </w:rPr>
+        <w:t xml:space="preserve"> </w:t>
+      </w:r>
+      <w:r>
+        <w:rPr>
+          <w:color w:val="E34ADC"/>
+        </w:rPr>
+        <w:t>id</w:t>
+      </w:r>
+      <w:r>
+        <w:rPr>
+          <w:color w:val="308080"/>
+        </w:rPr>
+        <w:t>=</w:t>
+      </w:r>
+      <w:r>
+        <w:rPr>
+          <w:color w:val="1060B6"/>
+        </w:rPr>
+        <w:t>'stru_1by5'</w:t>
+      </w:r>
+      <w:r>
+        <w:rPr>
+          <w:color w:val="308080"/>
+        </w:rPr>
+        <w:t>,</w:t>
+      </w:r>
+      <w:r>
+        <w:rPr>
+          <w:color w:val="000020"/>
+        </w:rPr>
+        <w:t xml:space="preserve">description </w:t>
+      </w:r>
+      <w:r>
+        <w:rPr>
+          <w:color w:val="308080"/>
+        </w:rPr>
+        <w:t>=</w:t>
+      </w:r>
+      <w:r>
+        <w:rPr>
+          <w:color w:val="000020"/>
+        </w:rPr>
+        <w:t xml:space="preserve"> </w:t>
+      </w:r>
+      <w:r>
+        <w:rPr>
+          <w:color w:val="1060B6"/>
+        </w:rPr>
+        <w:t>'derived from .pdb file'</w:t>
+      </w:r>
+      <w:r>
+        <w:rPr>
+          <w:color w:val="308080"/>
+        </w:rPr>
+        <w:t>)</w:t>
+      </w:r>
+    </w:p>
+    <w:p>
+      <w:pPr>
+        <w:pStyle w:val="HTMLPreformatted"/>
+        <w:shd w:val="clear" w:color="auto" w:fill="F6F8FF"/>
+        <w:rPr>
+          <w:color w:val="000020"/>
+        </w:rPr>
+      </w:pPr>
+      <w:r>
+        <w:rPr>
+          <w:color w:val="000020"/>
+        </w:rPr>
+        <w:t>PyMOL</w:t>
+      </w:r>
+      <w:r>
+        <w:rPr>
+          <w:color w:val="308080"/>
+        </w:rPr>
+        <w:t>&gt;</w:t>
+      </w:r>
+      <w:r>
+        <w:rPr>
+          <w:color w:val="000020"/>
+        </w:rPr>
+        <w:t>Bio</w:t>
+      </w:r>
+      <w:r>
+        <w:rPr>
+          <w:color w:val="308080"/>
+        </w:rPr>
+        <w:t>.</w:t>
+      </w:r>
+      <w:r>
+        <w:rPr>
+          <w:color w:val="000020"/>
+        </w:rPr>
+        <w:t>SeqIO</w:t>
+      </w:r>
+      <w:r>
+        <w:rPr>
+          <w:color w:val="308080"/>
+        </w:rPr>
+        <w:t>.</w:t>
+      </w:r>
+      <w:r>
+        <w:rPr>
+          <w:color w:val="000020"/>
+        </w:rPr>
+        <w:t>write</w:t>
+      </w:r>
+      <w:r>
+        <w:rPr>
+          <w:color w:val="308080"/>
+        </w:rPr>
+        <w:t>([</w:t>
+      </w:r>
+      <w:r>
+        <w:rPr>
+          <w:color w:val="000020"/>
+        </w:rPr>
+        <w:t>stru_seq</w:t>
+      </w:r>
+      <w:r>
+        <w:rPr>
+          <w:color w:val="308080"/>
+        </w:rPr>
+        <w:t>,</w:t>
+      </w:r>
+      <w:r>
+        <w:rPr>
+          <w:color w:val="000020"/>
+        </w:rPr>
+        <w:t xml:space="preserve"> full_seqs</w:t>
+      </w:r>
+      <w:r>
+        <w:rPr>
+          <w:color w:val="308080"/>
+        </w:rPr>
+        <w:t>[</w:t>
+      </w:r>
+      <w:r>
+        <w:rPr>
+          <w:color w:val="008C00"/>
+        </w:rPr>
+        <w:t>0</w:t>
+      </w:r>
+      <w:r>
+        <w:rPr>
+          <w:color w:val="308080"/>
+        </w:rPr>
+        <w:t>]],</w:t>
+      </w:r>
+      <w:r>
+        <w:rPr>
+          <w:color w:val="000020"/>
+        </w:rPr>
+        <w:t xml:space="preserve"> </w:t>
+      </w:r>
+      <w:r>
+        <w:rPr>
+          <w:color w:val="E34ADC"/>
+        </w:rPr>
+        <w:t>open</w:t>
+      </w:r>
+      <w:r>
+        <w:rPr>
+          <w:color w:val="308080"/>
+        </w:rPr>
+        <w:t>(</w:t>
+      </w:r>
+      <w:r>
+        <w:rPr>
+          <w:color w:val="1060B6"/>
+        </w:rPr>
+        <w:t>'1by5 structure-derived and full sequences.fasta'</w:t>
+      </w:r>
+      <w:r>
+        <w:rPr>
+          <w:color w:val="308080"/>
+        </w:rPr>
+        <w:t>,</w:t>
+      </w:r>
+      <w:r>
+        <w:rPr>
+          <w:color w:val="000020"/>
+        </w:rPr>
+        <w:t xml:space="preserve"> </w:t>
+      </w:r>
+      <w:r>
+        <w:rPr>
+          <w:color w:val="1060B6"/>
+        </w:rPr>
+        <w:t>'w'</w:t>
+      </w:r>
+      <w:r>
+        <w:rPr>
+          <w:color w:val="308080"/>
+        </w:rPr>
+        <w:t>),</w:t>
+      </w:r>
+      <w:r>
+        <w:rPr>
+          <w:color w:val="000020"/>
+        </w:rPr>
+        <w:t xml:space="preserve"> </w:t>
+      </w:r>
+      <w:r>
+        <w:rPr>
+          <w:color w:val="1060B6"/>
+        </w:rPr>
+        <w:t>'fasta'</w:t>
+      </w:r>
+      <w:r>
+        <w:rPr>
+          <w:color w:val="308080"/>
+        </w:rPr>
+        <w:t>)</w:t>
+      </w:r>
+    </w:p>
+    <w:p/>
+    <w:p>
+      <w:r>
+        <w:t xml:space="preserve">This time, looking at them in ClustalX, I found that they were </w:t>
+      </w:r>
+      <w:r>
+        <w:rPr>
+          <w:i/>
+        </w:rPr>
+        <w:t>not</w:t>
+      </w:r>
+      <w:r>
+        <w:t xml:space="preserve"> the same. I aligned them, using the identity matrix and with </w:t>
+      </w:r>
+      <w:r>
+        <w:t>gap penalties set to 0</w:t>
+      </w:r>
+      <w:r>
+        <w:t>, and found that the strcture-derived sequence is missing 15-20 residues from the beginning.</w:t>
+      </w:r>
+      <w:r>
+        <w:t xml:space="preserve"> However, no loops connecting the protein's strands are missing.</w:t>
+      </w:r>
+      <w:r>
+        <w:t xml:space="preserve"> Here's a piece of what I'm looking at:</w:t>
+      </w:r>
+    </w:p>
+    <w:p>
+      <w:r>
+        <w:rPr>
+          <w:noProof/>
+        </w:rPr>
+        <w:drawing>
+          <wp:inline distT="0" distB="0" distL="0" distR="0" wp14:anchorId="01E523E6" wp14:editId="3F0D4D32">
+            <wp:extent cx="4489704" cy="2112264"/>
+            <wp:effectExtent l="0" t="0" r="6350" b="2540"/>
+            <wp:docPr id="1" name="Picture 1"/>
+            <wp:cNvGraphicFramePr>
+              <a:graphicFrameLocks xmlns:a="http://schemas.openxmlformats.org/drawingml/2006/main" noChangeAspect="1"/>
+            </wp:cNvGraphicFramePr>
+            <a:graphic xmlns:a="http://schemas.openxmlformats.org/drawingml/2006/main">
+              <a:graphicData uri="http://schemas.openxmlformats.org/drawingml/2006/picture">
+                <pic:pic xmlns:pic="http://schemas.openxmlformats.org/drawingml/2006/picture">
+                  <pic:nvPicPr>
+                    <pic:cNvPr id="0" name=""/>
+                    <pic:cNvPicPr/>
+                  </pic:nvPicPr>
+                  <pic:blipFill>
+                    <a:blip r:embed="rId6"/>
+                    <a:stretch>
+                      <a:fillRect/>
+                    </a:stretch>
+                  </pic:blipFill>
+                  <pic:spPr>
+                    <a:xfrm>
+                      <a:off x="0" y="0"/>
+                      <a:ext cx="4489704" cy="2112264"/>
+                    </a:xfrm>
+                    <a:prstGeom prst="rect">
+                      <a:avLst/>
+                    </a:prstGeom>
+                  </pic:spPr>
+                </pic:pic>
+              </a:graphicData>
+            </a:graphic>
+          </wp:inline>
+        </w:drawing>
+      </w:r>
+    </w:p>
+    <w:p/>
+    <w:p>
+      <w:r>
+        <w:t>I did the same thing for 2MPR:</w:t>
+      </w:r>
+    </w:p>
+    <w:p>
+      <w:pPr>
+        <w:pStyle w:val="HTMLPreformatted"/>
+        <w:shd w:val="clear" w:color="auto" w:fill="F6F8FF"/>
+        <w:rPr>
+          <w:color w:val="000020"/>
+        </w:rPr>
+      </w:pPr>
+      <w:r>
+        <w:rPr>
+          <w:color w:val="000020"/>
+        </w:rPr>
+        <w:t>PyMOL</w:t>
+      </w:r>
+      <w:r>
+        <w:rPr>
+          <w:color w:val="308080"/>
+        </w:rPr>
+        <w:t>&gt;</w:t>
+      </w:r>
+      <w:r>
+        <w:rPr>
+          <w:color w:val="000020"/>
+        </w:rPr>
+        <w:t>rein</w:t>
+      </w:r>
+    </w:p>
+    <w:p>
+      <w:pPr>
+        <w:pStyle w:val="HTMLPreformatted"/>
+        <w:shd w:val="clear" w:color="auto" w:fill="F6F8FF"/>
+        <w:rPr>
+          <w:color w:val="000020"/>
+        </w:rPr>
+      </w:pPr>
+      <w:r>
+        <w:rPr>
+          <w:color w:val="000020"/>
+        </w:rPr>
+        <w:t>PyMOL</w:t>
+      </w:r>
+      <w:r>
+        <w:rPr>
+          <w:color w:val="308080"/>
+        </w:rPr>
+        <w:t>&gt;</w:t>
+      </w:r>
+      <w:r>
+        <w:rPr>
+          <w:color w:val="000020"/>
+        </w:rPr>
+        <w:t>fetch 2mpr</w:t>
+      </w:r>
+    </w:p>
+    <w:p>
+      <w:pPr>
+        <w:pStyle w:val="HTMLPreformatted"/>
+        <w:shd w:val="clear" w:color="auto" w:fill="F6F8FF"/>
+        <w:rPr>
+          <w:color w:val="C0504D" w:themeColor="accent2"/>
+        </w:rPr>
+      </w:pPr>
+      <w:r>
+        <w:rPr>
+          <w:color w:val="C0504D" w:themeColor="accent2"/>
+        </w:rPr>
+        <w:t>HEADER    OUTER MEMBRANE PROTEIN                  07-FEB-97   2MPR</w:t>
+      </w:r>
+    </w:p>
+    <w:p>
+      <w:pPr>
+        <w:pStyle w:val="HTMLPreformatted"/>
+        <w:shd w:val="clear" w:color="auto" w:fill="F6F8FF"/>
+        <w:rPr>
+          <w:color w:val="C0504D" w:themeColor="accent2"/>
+        </w:rPr>
+      </w:pPr>
+      <w:r>
+        <w:rPr>
+          <w:color w:val="C0504D" w:themeColor="accent2"/>
+        </w:rPr>
+        <w:t>TITLE     MALTOPORIN FROM SALMONELLA TYPHIMURIUM</w:t>
+      </w:r>
+    </w:p>
+    <w:p>
+      <w:pPr>
+        <w:pStyle w:val="HTMLPreformatted"/>
+        <w:shd w:val="clear" w:color="auto" w:fill="F6F8FF"/>
+        <w:rPr>
+          <w:color w:val="C0504D" w:themeColor="accent2"/>
+        </w:rPr>
+      </w:pPr>
+      <w:r>
+        <w:rPr>
+          <w:color w:val="C0504D" w:themeColor="accent2"/>
+        </w:rPr>
+        <w:t>COMPND    MOL_ID: 1;</w:t>
+      </w:r>
+    </w:p>
+    <w:p>
+      <w:pPr>
+        <w:pStyle w:val="HTMLPreformatted"/>
+        <w:shd w:val="clear" w:color="auto" w:fill="F6F8FF"/>
+        <w:rPr>
+          <w:color w:val="C0504D" w:themeColor="accent2"/>
+        </w:rPr>
+      </w:pPr>
+      <w:r>
+        <w:rPr>
+          <w:color w:val="C0504D" w:themeColor="accent2"/>
+        </w:rPr>
+        <w:t>COMPND   2 MOLECULE: MALTOPORIN;</w:t>
+      </w:r>
+    </w:p>
+    <w:p>
+      <w:pPr>
+        <w:pStyle w:val="HTMLPreformatted"/>
+        <w:shd w:val="clear" w:color="auto" w:fill="F6F8FF"/>
+        <w:rPr>
+          <w:color w:val="C0504D" w:themeColor="accent2"/>
+        </w:rPr>
+      </w:pPr>
+      <w:r>
+        <w:rPr>
+          <w:color w:val="C0504D" w:themeColor="accent2"/>
+        </w:rPr>
+        <w:t>COMPND   3 CHAIN: A, B, C;</w:t>
+      </w:r>
+    </w:p>
+    <w:p>
+      <w:pPr>
+        <w:pStyle w:val="HTMLPreformatted"/>
+        <w:shd w:val="clear" w:color="auto" w:fill="F6F8FF"/>
+        <w:rPr>
+          <w:color w:val="C0504D" w:themeColor="accent2"/>
+        </w:rPr>
+      </w:pPr>
+      <w:r>
+        <w:rPr>
+          <w:color w:val="C0504D" w:themeColor="accent2"/>
+        </w:rPr>
+        <w:t>COMPND   4 FRAGMENT: MATURE PROTEIN, SIGNAL SEQUENCE CLEAVED OFF;</w:t>
+      </w:r>
+    </w:p>
+    <w:p>
+      <w:pPr>
+        <w:pStyle w:val="HTMLPreformatted"/>
+        <w:shd w:val="clear" w:color="auto" w:fill="F6F8FF"/>
+        <w:rPr>
+          <w:color w:val="C0504D" w:themeColor="accent2"/>
+        </w:rPr>
+      </w:pPr>
+      <w:r>
+        <w:rPr>
+          <w:color w:val="C0504D" w:themeColor="accent2"/>
+        </w:rPr>
+        <w:t>COMPND   5 SYNONYM: LAM-B, MAL-L</w:t>
+      </w:r>
+    </w:p>
+    <w:p>
+      <w:pPr>
+        <w:pStyle w:val="HTMLPreformatted"/>
+        <w:shd w:val="clear" w:color="auto" w:fill="F6F8FF"/>
+        <w:rPr>
+          <w:color w:val="C0504D" w:themeColor="accent2"/>
+        </w:rPr>
+      </w:pPr>
+      <w:r>
+        <w:rPr>
+          <w:color w:val="C0504D" w:themeColor="accent2"/>
+        </w:rPr>
+        <w:t xml:space="preserve"> ObjectMolecule: Read secondary structure assignments.</w:t>
+      </w:r>
+    </w:p>
+    <w:p>
+      <w:pPr>
+        <w:pStyle w:val="HTMLPreformatted"/>
+        <w:shd w:val="clear" w:color="auto" w:fill="F6F8FF"/>
+        <w:rPr>
+          <w:color w:val="C0504D" w:themeColor="accent2"/>
+        </w:rPr>
+      </w:pPr>
+      <w:r>
+        <w:rPr>
+          <w:color w:val="C0504D" w:themeColor="accent2"/>
+        </w:rPr>
+        <w:t xml:space="preserve"> ObjectMolecule: Read crystal symmetry information.</w:t>
+      </w:r>
+    </w:p>
+    <w:p>
+      <w:pPr>
+        <w:pStyle w:val="HTMLPreformatted"/>
+        <w:shd w:val="clear" w:color="auto" w:fill="F6F8FF"/>
+        <w:rPr>
+          <w:color w:val="C0504D" w:themeColor="accent2"/>
+        </w:rPr>
+      </w:pPr>
+      <w:r>
+        <w:rPr>
+          <w:color w:val="C0504D" w:themeColor="accent2"/>
+        </w:rPr>
+        <w:t xml:space="preserve"> Symmetry: Found 8 symmetry operators.</w:t>
+      </w:r>
+    </w:p>
+    <w:p>
+      <w:pPr>
+        <w:pStyle w:val="HTMLPreformatted"/>
+        <w:shd w:val="clear" w:color="auto" w:fill="F6F8FF"/>
+        <w:rPr>
+          <w:color w:val="C0504D" w:themeColor="accent2"/>
+        </w:rPr>
+      </w:pPr>
+      <w:r>
+        <w:rPr>
+          <w:color w:val="C0504D" w:themeColor="accent2"/>
+        </w:rPr>
+        <w:t xml:space="preserve"> CmdLoad: PDB-string loaded into object "2mpr", state 1.</w:t>
+      </w:r>
+    </w:p>
+    <w:p>
+      <w:pPr>
+        <w:pStyle w:val="HTMLPreformatted"/>
+        <w:shd w:val="clear" w:color="auto" w:fill="F6F8FF"/>
+        <w:rPr>
+          <w:color w:val="000020"/>
+        </w:rPr>
+      </w:pPr>
+      <w:r>
+        <w:rPr>
+          <w:color w:val="000020"/>
+        </w:rPr>
+        <w:t>PyMOL</w:t>
+      </w:r>
+      <w:r>
+        <w:rPr>
+          <w:color w:val="308080"/>
+        </w:rPr>
+        <w:t>&gt;</w:t>
+      </w:r>
+      <w:r>
+        <w:rPr>
+          <w:color w:val="000020"/>
+        </w:rPr>
+        <w:t>stored</w:t>
+      </w:r>
+      <w:r>
+        <w:rPr>
+          <w:color w:val="308080"/>
+        </w:rPr>
+        <w:t>.</w:t>
+      </w:r>
+      <w:r>
+        <w:rPr>
+          <w:color w:val="000020"/>
+        </w:rPr>
+        <w:t xml:space="preserve">seq </w:t>
+      </w:r>
+      <w:r>
+        <w:rPr>
+          <w:color w:val="308080"/>
+        </w:rPr>
+        <w:t>=</w:t>
+      </w:r>
+      <w:r>
+        <w:rPr>
+          <w:color w:val="000020"/>
+        </w:rPr>
+        <w:t xml:space="preserve"> </w:t>
+      </w:r>
+      <w:r>
+        <w:rPr>
+          <w:color w:val="1060B6"/>
+        </w:rPr>
+        <w:t>''</w:t>
+      </w:r>
+    </w:p>
+    <w:p>
+      <w:pPr>
+        <w:pStyle w:val="HTMLPreformatted"/>
+        <w:shd w:val="clear" w:color="auto" w:fill="F6F8FF"/>
+        <w:rPr>
+          <w:color w:val="000020"/>
+        </w:rPr>
+      </w:pPr>
+      <w:r>
+        <w:rPr>
+          <w:color w:val="000020"/>
+        </w:rPr>
+        <w:t>PyMOL</w:t>
+      </w:r>
+      <w:r>
+        <w:rPr>
+          <w:color w:val="308080"/>
+        </w:rPr>
+        <w:t>&gt;</w:t>
+      </w:r>
+      <w:r>
+        <w:rPr>
+          <w:color w:val="000020"/>
+        </w:rPr>
+        <w:t xml:space="preserve">iterate polymer </w:t>
+      </w:r>
+      <w:r>
+        <w:rPr>
+          <w:color w:val="308080"/>
+        </w:rPr>
+        <w:t>&amp;</w:t>
+      </w:r>
+      <w:r>
+        <w:rPr>
+          <w:color w:val="000020"/>
+        </w:rPr>
+        <w:t xml:space="preserve"> chain A </w:t>
+      </w:r>
+      <w:r>
+        <w:rPr>
+          <w:color w:val="308080"/>
+        </w:rPr>
+        <w:t>&amp;</w:t>
+      </w:r>
+      <w:r>
+        <w:rPr>
+          <w:color w:val="000020"/>
+        </w:rPr>
+        <w:t xml:space="preserve"> name CA</w:t>
+      </w:r>
+      <w:r>
+        <w:rPr>
+          <w:color w:val="308080"/>
+        </w:rPr>
+        <w:t>,</w:t>
+      </w:r>
+      <w:r>
+        <w:rPr>
+          <w:color w:val="000020"/>
+        </w:rPr>
+        <w:t xml:space="preserve"> stored</w:t>
+      </w:r>
+      <w:r>
+        <w:rPr>
+          <w:color w:val="308080"/>
+        </w:rPr>
+        <w:t>.</w:t>
+      </w:r>
+      <w:r>
+        <w:rPr>
+          <w:color w:val="000020"/>
+        </w:rPr>
+        <w:t xml:space="preserve">seq </w:t>
+      </w:r>
+      <w:r>
+        <w:rPr>
+          <w:color w:val="308080"/>
+        </w:rPr>
+        <w:t>+=</w:t>
+      </w:r>
+      <w:r>
+        <w:rPr>
+          <w:color w:val="000020"/>
+        </w:rPr>
+        <w:t xml:space="preserve"> one_letter</w:t>
+      </w:r>
+      <w:r>
+        <w:rPr>
+          <w:color w:val="308080"/>
+        </w:rPr>
+        <w:t>[</w:t>
+      </w:r>
+      <w:r>
+        <w:rPr>
+          <w:color w:val="000020"/>
+        </w:rPr>
+        <w:t>resn</w:t>
+      </w:r>
+      <w:r>
+        <w:rPr>
+          <w:color w:val="308080"/>
+        </w:rPr>
+        <w:t>]</w:t>
+      </w:r>
+    </w:p>
+    <w:p>
+      <w:pPr>
+        <w:pStyle w:val="HTMLPreformatted"/>
+        <w:shd w:val="clear" w:color="auto" w:fill="F6F8FF"/>
+        <w:rPr>
+          <w:color w:val="C0504D" w:themeColor="accent2"/>
+        </w:rPr>
+      </w:pPr>
+      <w:r>
+        <w:rPr>
+          <w:color w:val="C0504D" w:themeColor="accent2"/>
+        </w:rPr>
+        <w:t xml:space="preserve"> Iterate: iterated over 421 atoms.</w:t>
+      </w:r>
+    </w:p>
+    <w:p>
+      <w:pPr>
+        <w:pStyle w:val="HTMLPreformatted"/>
+        <w:shd w:val="clear" w:color="auto" w:fill="F6F8FF"/>
+        <w:rPr>
+          <w:color w:val="308080"/>
+        </w:rPr>
+      </w:pPr>
+      <w:r>
+        <w:rPr>
+          <w:color w:val="000020"/>
+        </w:rPr>
+        <w:t>PyMOL</w:t>
+      </w:r>
+      <w:r>
+        <w:rPr>
+          <w:color w:val="308080"/>
+        </w:rPr>
+        <w:t>&gt;</w:t>
+      </w:r>
+      <w:r>
+        <w:rPr>
+          <w:color w:val="000020"/>
+        </w:rPr>
+        <w:t xml:space="preserve">full_seqs </w:t>
+      </w:r>
+      <w:r>
+        <w:rPr>
+          <w:color w:val="308080"/>
+        </w:rPr>
+        <w:t>=</w:t>
+      </w:r>
+      <w:r>
+        <w:rPr>
+          <w:color w:val="000020"/>
+        </w:rPr>
+        <w:t xml:space="preserve"> </w:t>
+      </w:r>
+      <w:r>
+        <w:rPr>
+          <w:color w:val="E34ADC"/>
+        </w:rPr>
+        <w:t>list</w:t>
+      </w:r>
+      <w:r>
+        <w:rPr>
+          <w:color w:val="308080"/>
+        </w:rPr>
+        <w:t>(</w:t>
+      </w:r>
+      <w:r>
+        <w:rPr>
+          <w:color w:val="000020"/>
+        </w:rPr>
+        <w:t>Bio</w:t>
+      </w:r>
+      <w:r>
+        <w:rPr>
+          <w:color w:val="308080"/>
+        </w:rPr>
+        <w:t>.</w:t>
+      </w:r>
+      <w:r>
+        <w:rPr>
+          <w:color w:val="000020"/>
+        </w:rPr>
+        <w:t>SeqIO</w:t>
+      </w:r>
+      <w:r>
+        <w:rPr>
+          <w:color w:val="308080"/>
+        </w:rPr>
+        <w:t>.</w:t>
+      </w:r>
+      <w:r>
+        <w:rPr>
+          <w:color w:val="000020"/>
+        </w:rPr>
+        <w:t>parse</w:t>
+      </w:r>
+      <w:r>
+        <w:rPr>
+          <w:color w:val="308080"/>
+        </w:rPr>
+        <w:t>(</w:t>
+      </w:r>
+      <w:r>
+        <w:rPr>
+          <w:color w:val="E34ADC"/>
+        </w:rPr>
+        <w:t>open</w:t>
+      </w:r>
+      <w:r>
+        <w:rPr>
+          <w:color w:val="308080"/>
+        </w:rPr>
+        <w:t>(</w:t>
+      </w:r>
+      <w:r>
+        <w:rPr>
+          <w:color w:val="1060B6"/>
+        </w:rPr>
+        <w:t>'2mpr.fasta'</w:t>
+      </w:r>
+      <w:r>
+        <w:rPr>
+          <w:color w:val="308080"/>
+        </w:rPr>
+        <w:t>),</w:t>
+      </w:r>
+      <w:r>
+        <w:rPr>
+          <w:color w:val="1060B6"/>
+        </w:rPr>
+        <w:t>'fasta'</w:t>
+      </w:r>
+      <w:r>
+        <w:rPr>
+          <w:color w:val="308080"/>
+        </w:rPr>
+        <w:t>))</w:t>
+      </w:r>
+    </w:p>
+    <w:p>
+      <w:pPr>
+        <w:pStyle w:val="NoSpacing"/>
+        <w:ind w:firstLine="720"/>
+      </w:pPr>
+      <w:r>
+        <w:t>Here I demonstrate that each chain has the same sequence:</w:t>
+      </w:r>
+    </w:p>
+    <w:p>
+      <w:pPr>
+        <w:pStyle w:val="HTMLPreformatted"/>
+        <w:shd w:val="clear" w:color="auto" w:fill="F6F8FF"/>
+        <w:rPr>
+          <w:color w:val="000020"/>
+        </w:rPr>
+      </w:pPr>
+      <w:r>
+        <w:rPr>
+          <w:color w:val="000020"/>
+        </w:rPr>
+        <w:t>PyMOL</w:t>
+      </w:r>
+      <w:r>
+        <w:rPr>
+          <w:color w:val="308080"/>
+        </w:rPr>
+        <w:t>&gt;</w:t>
+      </w:r>
+      <w:r>
+        <w:rPr>
+          <w:b/>
+          <w:bCs/>
+          <w:color w:val="200080"/>
+        </w:rPr>
+        <w:t>print</w:t>
+      </w:r>
+      <w:r>
+        <w:rPr>
+          <w:color w:val="308080"/>
+        </w:rPr>
+        <w:t>(</w:t>
+      </w:r>
+      <w:r>
+        <w:rPr>
+          <w:color w:val="E34ADC"/>
+        </w:rPr>
+        <w:t>str</w:t>
+      </w:r>
+      <w:r>
+        <w:rPr>
+          <w:color w:val="308080"/>
+        </w:rPr>
+        <w:t>(</w:t>
+      </w:r>
+      <w:r>
+        <w:rPr>
+          <w:color w:val="000020"/>
+        </w:rPr>
+        <w:t>full_seqs</w:t>
+      </w:r>
+      <w:r>
+        <w:rPr>
+          <w:color w:val="308080"/>
+        </w:rPr>
+        <w:t>[</w:t>
+      </w:r>
+      <w:r>
+        <w:rPr>
+          <w:color w:val="008C00"/>
+        </w:rPr>
+        <w:t>0</w:t>
+      </w:r>
+      <w:r>
+        <w:rPr>
+          <w:color w:val="308080"/>
+        </w:rPr>
+        <w:t>].</w:t>
+      </w:r>
+      <w:r>
+        <w:rPr>
+          <w:color w:val="000020"/>
+        </w:rPr>
+        <w:t>seq</w:t>
+      </w:r>
+      <w:r>
+        <w:rPr>
+          <w:color w:val="308080"/>
+        </w:rPr>
+        <w:t>)</w:t>
+      </w:r>
+      <w:r>
+        <w:rPr>
+          <w:color w:val="000020"/>
+        </w:rPr>
+        <w:t xml:space="preserve"> </w:t>
+      </w:r>
+      <w:r>
+        <w:rPr>
+          <w:color w:val="308080"/>
+        </w:rPr>
+        <w:t>==</w:t>
+      </w:r>
+      <w:r>
+        <w:rPr>
+          <w:color w:val="000020"/>
+        </w:rPr>
+        <w:t xml:space="preserve"> </w:t>
+      </w:r>
+      <w:r>
+        <w:rPr>
+          <w:color w:val="E34ADC"/>
+        </w:rPr>
+        <w:t>str</w:t>
+      </w:r>
+      <w:r>
+        <w:rPr>
+          <w:color w:val="308080"/>
+        </w:rPr>
+        <w:t>(</w:t>
+      </w:r>
+      <w:r>
+        <w:rPr>
+          <w:color w:val="000020"/>
+        </w:rPr>
+        <w:t>full_seqs</w:t>
+      </w:r>
+      <w:r>
+        <w:rPr>
+          <w:color w:val="308080"/>
+        </w:rPr>
+        <w:t>[</w:t>
+      </w:r>
+      <w:r>
+        <w:rPr>
+          <w:color w:val="008C00"/>
+        </w:rPr>
+        <w:t>1</w:t>
+      </w:r>
+      <w:r>
+        <w:rPr>
+          <w:color w:val="308080"/>
+        </w:rPr>
+        <w:t>].</w:t>
+      </w:r>
+      <w:r>
+        <w:rPr>
+          <w:color w:val="000020"/>
+        </w:rPr>
+        <w:t>seq</w:t>
+      </w:r>
+      <w:r>
+        <w:rPr>
+          <w:color w:val="308080"/>
+        </w:rPr>
+        <w:t>))</w:t>
+      </w:r>
+    </w:p>
+    <w:p>
+      <w:pPr>
+        <w:pStyle w:val="HTMLPreformatted"/>
+        <w:shd w:val="clear" w:color="auto" w:fill="F6F8FF"/>
+        <w:rPr>
+          <w:color w:val="C0504D" w:themeColor="accent2"/>
+        </w:rPr>
+      </w:pPr>
+      <w:r>
+        <w:rPr>
+          <w:color w:val="C0504D" w:themeColor="accent2"/>
+        </w:rPr>
+        <w:t>True</w:t>
+      </w:r>
+    </w:p>
+    <w:p>
+      <w:pPr>
+        <w:pStyle w:val="HTMLPreformatted"/>
+        <w:shd w:val="clear" w:color="auto" w:fill="F6F8FF"/>
+        <w:rPr>
+          <w:color w:val="000020"/>
+        </w:rPr>
+      </w:pPr>
+      <w:r>
+        <w:rPr>
+          <w:color w:val="000020"/>
+        </w:rPr>
+        <w:t>PyMOL</w:t>
+      </w:r>
+      <w:r>
+        <w:rPr>
+          <w:color w:val="308080"/>
+        </w:rPr>
+        <w:t>&gt;</w:t>
+      </w:r>
+      <w:r>
+        <w:rPr>
+          <w:b/>
+          <w:bCs/>
+          <w:color w:val="200080"/>
+        </w:rPr>
+        <w:t>print</w:t>
+      </w:r>
+      <w:r>
+        <w:rPr>
+          <w:color w:val="308080"/>
+        </w:rPr>
+        <w:t>(</w:t>
+      </w:r>
+      <w:r>
+        <w:rPr>
+          <w:color w:val="E34ADC"/>
+        </w:rPr>
+        <w:t>str</w:t>
+      </w:r>
+      <w:r>
+        <w:rPr>
+          <w:color w:val="308080"/>
+        </w:rPr>
+        <w:t>(</w:t>
+      </w:r>
+      <w:r>
+        <w:rPr>
+          <w:color w:val="000020"/>
+        </w:rPr>
+        <w:t>full_seqs</w:t>
+      </w:r>
+      <w:r>
+        <w:rPr>
+          <w:color w:val="308080"/>
+        </w:rPr>
+        <w:t>[</w:t>
+      </w:r>
+      <w:r>
+        <w:rPr>
+          <w:color w:val="008C00"/>
+        </w:rPr>
+        <w:t>1</w:t>
+      </w:r>
+      <w:r>
+        <w:rPr>
+          <w:color w:val="308080"/>
+        </w:rPr>
+        <w:t>].</w:t>
+      </w:r>
+      <w:r>
+        <w:rPr>
+          <w:color w:val="000020"/>
+        </w:rPr>
+        <w:t>seq</w:t>
+      </w:r>
+      <w:r>
+        <w:rPr>
+          <w:color w:val="308080"/>
+        </w:rPr>
+        <w:t>)</w:t>
+      </w:r>
+      <w:r>
+        <w:rPr>
+          <w:color w:val="000020"/>
+        </w:rPr>
+        <w:t xml:space="preserve"> </w:t>
+      </w:r>
+      <w:r>
+        <w:rPr>
+          <w:color w:val="308080"/>
+        </w:rPr>
+        <w:t>==</w:t>
+      </w:r>
+      <w:r>
+        <w:rPr>
+          <w:color w:val="000020"/>
+        </w:rPr>
+        <w:t xml:space="preserve"> </w:t>
+      </w:r>
+      <w:r>
+        <w:rPr>
+          <w:color w:val="E34ADC"/>
+        </w:rPr>
+        <w:t>str</w:t>
+      </w:r>
+      <w:r>
+        <w:rPr>
+          <w:color w:val="308080"/>
+        </w:rPr>
+        <w:t>(</w:t>
+      </w:r>
+      <w:r>
+        <w:rPr>
+          <w:color w:val="000020"/>
+        </w:rPr>
+        <w:t>full_seqs</w:t>
+      </w:r>
+      <w:r>
+        <w:rPr>
+          <w:color w:val="308080"/>
+        </w:rPr>
+        <w:t>[</w:t>
+      </w:r>
+      <w:r>
+        <w:rPr>
+          <w:color w:val="008C00"/>
+        </w:rPr>
+        <w:t>2</w:t>
+      </w:r>
+      <w:r>
+        <w:rPr>
+          <w:color w:val="308080"/>
+        </w:rPr>
+        <w:t>].</w:t>
+      </w:r>
+      <w:r>
+        <w:rPr>
+          <w:color w:val="000020"/>
+        </w:rPr>
+        <w:t>seq</w:t>
+      </w:r>
+      <w:r>
+        <w:rPr>
+          <w:color w:val="308080"/>
+        </w:rPr>
+        <w:t>))</w:t>
+      </w:r>
+    </w:p>
+    <w:p>
+      <w:pPr>
+        <w:pStyle w:val="HTMLPreformatted"/>
+        <w:shd w:val="clear" w:color="auto" w:fill="F6F8FF"/>
+        <w:rPr>
+          <w:color w:val="C0504D" w:themeColor="accent2"/>
+        </w:rPr>
+      </w:pPr>
+      <w:r>
+        <w:rPr>
+          <w:color w:val="C0504D" w:themeColor="accent2"/>
+        </w:rPr>
+        <w:t>True</w:t>
+      </w:r>
+    </w:p>
+    <w:p>
+      <w:pPr>
+        <w:pStyle w:val="HTMLPreformatted"/>
+        <w:shd w:val="clear" w:color="auto" w:fill="F6F8FF"/>
+        <w:rPr>
+          <w:color w:val="000020"/>
+        </w:rPr>
+      </w:pPr>
+      <w:r>
+        <w:rPr>
+          <w:color w:val="000020"/>
+        </w:rPr>
+        <w:t>PyMOL</w:t>
+      </w:r>
+      <w:r>
+        <w:rPr>
+          <w:color w:val="308080"/>
+        </w:rPr>
+        <w:t>&gt;</w:t>
+      </w:r>
+      <w:r>
+        <w:rPr>
+          <w:b/>
+          <w:bCs/>
+          <w:color w:val="200080"/>
+        </w:rPr>
+        <w:t>for</w:t>
+      </w:r>
+      <w:r>
+        <w:rPr>
+          <w:color w:val="000020"/>
+        </w:rPr>
+        <w:t xml:space="preserve"> i </w:t>
+      </w:r>
+      <w:r>
+        <w:rPr>
+          <w:b/>
+          <w:bCs/>
+          <w:color w:val="200080"/>
+        </w:rPr>
+        <w:t>in</w:t>
+      </w:r>
+      <w:r>
+        <w:rPr>
+          <w:color w:val="000020"/>
+        </w:rPr>
+        <w:t xml:space="preserve"> full_seqs</w:t>
+      </w:r>
+      <w:r>
+        <w:rPr>
+          <w:color w:val="308080"/>
+        </w:rPr>
+        <w:t>:</w:t>
+      </w:r>
+      <w:r>
+        <w:rPr>
+          <w:color w:val="000020"/>
+        </w:rPr>
+        <w:t xml:space="preserve"> </w:t>
+      </w:r>
+      <w:r>
+        <w:rPr>
+          <w:b/>
+          <w:bCs/>
+          <w:color w:val="200080"/>
+        </w:rPr>
+        <w:t>print</w:t>
+      </w:r>
+      <w:r>
+        <w:rPr>
+          <w:color w:val="308080"/>
+        </w:rPr>
+        <w:t>(</w:t>
+      </w:r>
+      <w:r>
+        <w:rPr>
+          <w:color w:val="000020"/>
+        </w:rPr>
+        <w:t>i</w:t>
+      </w:r>
+      <w:r>
+        <w:rPr>
+          <w:color w:val="308080"/>
+        </w:rPr>
+        <w:t>.</w:t>
+      </w:r>
+      <w:r>
+        <w:rPr>
+          <w:color w:val="E34ADC"/>
+        </w:rPr>
+        <w:t>id</w:t>
+      </w:r>
+      <w:r>
+        <w:rPr>
+          <w:color w:val="308080"/>
+        </w:rPr>
+        <w:t>)</w:t>
+      </w:r>
+    </w:p>
+    <w:p>
+      <w:pPr>
+        <w:pStyle w:val="HTMLPreformatted"/>
+        <w:shd w:val="clear" w:color="auto" w:fill="F6F8FF"/>
+        <w:rPr>
+          <w:color w:val="C0504D" w:themeColor="accent2"/>
+        </w:rPr>
+      </w:pPr>
+      <w:r>
+        <w:rPr>
+          <w:color w:val="C0504D" w:themeColor="accent2"/>
+        </w:rPr>
+        <w:t>2MPR:A|PDBID|CHAIN|SEQUENCE</w:t>
+      </w:r>
+    </w:p>
+    <w:p>
+      <w:pPr>
+        <w:pStyle w:val="HTMLPreformatted"/>
+        <w:shd w:val="clear" w:color="auto" w:fill="F6F8FF"/>
+        <w:rPr>
+          <w:color w:val="C0504D" w:themeColor="accent2"/>
+        </w:rPr>
+      </w:pPr>
+      <w:r>
+        <w:rPr>
+          <w:color w:val="C0504D" w:themeColor="accent2"/>
+        </w:rPr>
+        <w:t>2MPR:B|PDBID|CHAIN|SEQUENCE</w:t>
+      </w:r>
+    </w:p>
+    <w:p>
+      <w:pPr>
+        <w:pStyle w:val="HTMLPreformatted"/>
+        <w:shd w:val="clear" w:color="auto" w:fill="F6F8FF"/>
+        <w:rPr>
+          <w:color w:val="C0504D" w:themeColor="accent2"/>
+        </w:rPr>
+      </w:pPr>
+      <w:r>
+        <w:rPr>
+          <w:color w:val="C0504D" w:themeColor="accent2"/>
+        </w:rPr>
+        <w:t>2MPR:C|PDBID|CHAIN|SEQUENCE</w:t>
+      </w:r>
+    </w:p>
+    <w:p>
+      <w:pPr>
+        <w:pStyle w:val="HTMLPreformatted"/>
+        <w:shd w:val="clear" w:color="auto" w:fill="F6F8FF"/>
+        <w:rPr>
+          <w:color w:val="000020"/>
+        </w:rPr>
+      </w:pPr>
+      <w:r>
+        <w:rPr>
+          <w:color w:val="000020"/>
+        </w:rPr>
+        <w:t>PyMOL</w:t>
+      </w:r>
+      <w:r>
+        <w:rPr>
+          <w:color w:val="308080"/>
+        </w:rPr>
+        <w:t>&gt;</w:t>
+      </w:r>
+      <w:r>
+        <w:rPr>
+          <w:color w:val="000020"/>
+        </w:rPr>
+        <w:t xml:space="preserve">stru_seq </w:t>
+      </w:r>
+      <w:r>
+        <w:rPr>
+          <w:color w:val="308080"/>
+        </w:rPr>
+        <w:t>=</w:t>
+      </w:r>
+      <w:r>
+        <w:rPr>
+          <w:color w:val="000020"/>
+        </w:rPr>
+        <w:t xml:space="preserve"> SeqRecord</w:t>
+      </w:r>
+      <w:r>
+        <w:rPr>
+          <w:color w:val="308080"/>
+        </w:rPr>
+        <w:t>(</w:t>
+      </w:r>
+      <w:r>
+        <w:rPr>
+          <w:color w:val="000020"/>
+        </w:rPr>
+        <w:t>Seq</w:t>
+      </w:r>
+      <w:r>
+        <w:rPr>
+          <w:color w:val="308080"/>
+        </w:rPr>
+        <w:t>(</w:t>
+      </w:r>
+      <w:r>
+        <w:rPr>
+          <w:color w:val="000020"/>
+        </w:rPr>
+        <w:t>stored</w:t>
+      </w:r>
+      <w:r>
+        <w:rPr>
+          <w:color w:val="308080"/>
+        </w:rPr>
+        <w:t>.</w:t>
+      </w:r>
+      <w:r>
+        <w:rPr>
+          <w:color w:val="000020"/>
+        </w:rPr>
+        <w:t>seq</w:t>
+      </w:r>
+      <w:r>
+        <w:rPr>
+          <w:color w:val="308080"/>
+        </w:rPr>
+        <w:t>),</w:t>
+      </w:r>
+      <w:r>
+        <w:rPr>
+          <w:color w:val="000020"/>
+        </w:rPr>
+        <w:t xml:space="preserve"> </w:t>
+      </w:r>
+      <w:r>
+        <w:rPr>
+          <w:color w:val="E34ADC"/>
+        </w:rPr>
+        <w:t>id</w:t>
+      </w:r>
+      <w:r>
+        <w:rPr>
+          <w:color w:val="308080"/>
+        </w:rPr>
+        <w:t>=</w:t>
+      </w:r>
+      <w:r>
+        <w:rPr>
+          <w:color w:val="1060B6"/>
+        </w:rPr>
+        <w:t>'stru_2MPR'</w:t>
+      </w:r>
+      <w:r>
+        <w:rPr>
+          <w:color w:val="308080"/>
+        </w:rPr>
+        <w:t>,</w:t>
+      </w:r>
+      <w:r>
+        <w:rPr>
+          <w:color w:val="000020"/>
+        </w:rPr>
+        <w:t xml:space="preserve"> description</w:t>
+      </w:r>
+      <w:r>
+        <w:rPr>
+          <w:color w:val="308080"/>
+        </w:rPr>
+        <w:t>=</w:t>
+      </w:r>
+      <w:r>
+        <w:rPr>
+          <w:color w:val="1060B6"/>
+        </w:rPr>
+        <w:t>'2MPR sequence extracted from structure'</w:t>
+      </w:r>
+      <w:r>
+        <w:rPr>
+          <w:color w:val="308080"/>
+        </w:rPr>
+        <w:t>)</w:t>
+      </w:r>
+    </w:p>
+    <w:p>
+      <w:pPr>
+        <w:pStyle w:val="HTMLPreformatted"/>
+        <w:shd w:val="clear" w:color="auto" w:fill="F6F8FF"/>
+        <w:rPr>
+          <w:color w:val="000020"/>
+        </w:rPr>
+      </w:pPr>
+      <w:r>
+        <w:rPr>
+          <w:color w:val="000020"/>
+        </w:rPr>
+        <w:t>PyMOL</w:t>
+      </w:r>
+      <w:r>
+        <w:rPr>
+          <w:color w:val="308080"/>
+        </w:rPr>
+        <w:t>&gt;</w:t>
+      </w:r>
+      <w:r>
+        <w:rPr>
+          <w:color w:val="000020"/>
+        </w:rPr>
+        <w:t>Bio</w:t>
+      </w:r>
+      <w:r>
+        <w:rPr>
+          <w:color w:val="308080"/>
+        </w:rPr>
+        <w:t>.</w:t>
+      </w:r>
+      <w:r>
+        <w:rPr>
+          <w:color w:val="000020"/>
+        </w:rPr>
+        <w:t>SeqIO</w:t>
+      </w:r>
+      <w:r>
+        <w:rPr>
+          <w:color w:val="308080"/>
+        </w:rPr>
+        <w:t>.</w:t>
+      </w:r>
+      <w:r>
+        <w:rPr>
+          <w:color w:val="000020"/>
+        </w:rPr>
+        <w:t>write</w:t>
+      </w:r>
+      <w:r>
+        <w:rPr>
+          <w:color w:val="308080"/>
+        </w:rPr>
+        <w:t>([</w:t>
+      </w:r>
+      <w:r>
+        <w:rPr>
+          <w:color w:val="000020"/>
+        </w:rPr>
+        <w:t>full_seqs</w:t>
+      </w:r>
+      <w:r>
+        <w:rPr>
+          <w:color w:val="308080"/>
+        </w:rPr>
+        <w:t>[</w:t>
+      </w:r>
+      <w:r>
+        <w:rPr>
+          <w:color w:val="008C00"/>
+        </w:rPr>
+        <w:t>0</w:t>
+      </w:r>
+      <w:r>
+        <w:rPr>
+          <w:color w:val="308080"/>
+        </w:rPr>
+        <w:t>],</w:t>
+      </w:r>
+      <w:r>
+        <w:rPr>
+          <w:color w:val="000020"/>
+        </w:rPr>
+        <w:t xml:space="preserve"> stru_seq</w:t>
+      </w:r>
+      <w:r>
+        <w:rPr>
+          <w:color w:val="308080"/>
+        </w:rPr>
+        <w:t>],</w:t>
+      </w:r>
+      <w:r>
+        <w:rPr>
+          <w:color w:val="000020"/>
+        </w:rPr>
+        <w:t xml:space="preserve"> </w:t>
+      </w:r>
+      <w:r>
+        <w:rPr>
+          <w:color w:val="E34ADC"/>
+        </w:rPr>
+        <w:t>open</w:t>
+      </w:r>
+      <w:r>
+        <w:rPr>
+          <w:color w:val="308080"/>
+        </w:rPr>
+        <w:t>(</w:t>
+      </w:r>
+      <w:r>
+        <w:rPr>
+          <w:color w:val="1060B6"/>
+        </w:rPr>
+        <w:t>'2mpr structure derived and full sequences.fasta'</w:t>
+      </w:r>
+      <w:r>
+        <w:rPr>
+          <w:color w:val="308080"/>
+        </w:rPr>
+        <w:t>,</w:t>
+      </w:r>
+      <w:r>
+        <w:rPr>
+          <w:color w:val="000020"/>
+        </w:rPr>
+        <w:t xml:space="preserve"> </w:t>
+      </w:r>
+      <w:r>
+        <w:rPr>
+          <w:color w:val="1060B6"/>
+        </w:rPr>
+        <w:t>'w'</w:t>
+      </w:r>
+      <w:r>
+        <w:rPr>
+          <w:color w:val="308080"/>
+        </w:rPr>
+        <w:t>),</w:t>
+      </w:r>
+      <w:r>
+        <w:rPr>
+          <w:color w:val="000020"/>
+        </w:rPr>
+        <w:t xml:space="preserve"> </w:t>
+      </w:r>
+      <w:r>
+        <w:rPr>
+          <w:color w:val="1060B6"/>
+        </w:rPr>
+        <w:t>'fasta'</w:t>
+      </w:r>
+      <w:r>
+        <w:rPr>
+          <w:color w:val="308080"/>
+        </w:rPr>
+        <w:t>)</w:t>
+      </w:r>
+    </w:p>
+    <w:p/>
+    <w:p>
+      <w:r>
+        <w:t>I found that the structure of 2MPR is missing a few residues in the middle of the protein that are represented in the sequence:</w:t>
+      </w:r>
+    </w:p>
+    <w:p>
+      <w:r>
+        <w:rPr>
+          <w:noProof/>
+        </w:rPr>
+        <w:drawing>
+          <wp:inline distT="0" distB="0" distL="0" distR="0" wp14:anchorId="2619FAA5" wp14:editId="26058496">
+            <wp:extent cx="5619750" cy="1800225"/>
+            <wp:effectExtent l="0" t="0" r="0" b="9525"/>
+            <wp:docPr id="2" name="Picture 2"/>
+            <wp:cNvGraphicFramePr>
+              <a:graphicFrameLocks xmlns:a="http://schemas.openxmlformats.org/drawingml/2006/main" noChangeAspect="1"/>
+            </wp:cNvGraphicFramePr>
+            <a:graphic xmlns:a="http://schemas.openxmlformats.org/drawingml/2006/main">
+              <a:graphicData uri="http://schemas.openxmlformats.org/drawingml/2006/picture">
+                <pic:pic xmlns:pic="http://schemas.openxmlformats.org/drawingml/2006/picture">
+                  <pic:nvPicPr>
+                    <pic:cNvPr id="0" name=""/>
+                    <pic:cNvPicPr/>
+                  </pic:nvPicPr>
+                  <pic:blipFill>
+                    <a:blip r:embed="rId7"/>
+                    <a:stretch>
+                      <a:fillRect/>
+                    </a:stretch>
+                  </pic:blipFill>
+                  <pic:spPr>
+                    <a:xfrm>
+                      <a:off x="0" y="0"/>
+                      <a:ext cx="5619750" cy="1800225"/>
+                    </a:xfrm>
+                    <a:prstGeom prst="rect">
+                      <a:avLst/>
+                    </a:prstGeom>
+                  </pic:spPr>
+                </pic:pic>
+              </a:graphicData>
+            </a:graphic>
+          </wp:inline>
+        </w:drawing>
+      </w:r>
+    </w:p>
+    <w:p>
+      <w:r>
+        <w:t>Again, the alignment was made in ClustalX</w:t>
+      </w:r>
+      <w:r>
+        <w:t xml:space="preserve"> using the identity matrix and no gap penalty.</w:t>
+      </w:r>
       <w:bookmarkStart w:id="0" w:name="_GoBack"/>
       <w:bookmarkEnd w:id="0"/>
     </w:p>
@@ -713,6 +4788,91 @@
       <w:contextualSpacing/>
     </w:pPr>
   </w:style>
+  <w:style w:type="paragraph" w:styleId="HTMLPreformatted">
+    <w:name w:val="HTML Preformatted"/>
+    <w:basedOn w:val="Normal"/>
+    <w:link w:val="HTMLPreformattedChar"/>
+    <w:uiPriority w:val="99"/>
+    <w:unhideWhenUsed/>
+    <w:rsid w:val="00F36245"/>
+    <w:pPr>
+      <w:tabs>
+        <w:tab w:val="left" w:pos="916"/>
+        <w:tab w:val="left" w:pos="1832"/>
+        <w:tab w:val="left" w:pos="2748"/>
+        <w:tab w:val="left" w:pos="3664"/>
+        <w:tab w:val="left" w:pos="4580"/>
+        <w:tab w:val="left" w:pos="5496"/>
+        <w:tab w:val="left" w:pos="6412"/>
+        <w:tab w:val="left" w:pos="7328"/>
+        <w:tab w:val="left" w:pos="8244"/>
+        <w:tab w:val="left" w:pos="9160"/>
+        <w:tab w:val="left" w:pos="10076"/>
+        <w:tab w:val="left" w:pos="10992"/>
+        <w:tab w:val="left" w:pos="11908"/>
+        <w:tab w:val="left" w:pos="12824"/>
+        <w:tab w:val="left" w:pos="13740"/>
+        <w:tab w:val="left" w:pos="14656"/>
+      </w:tabs>
+      <w:spacing w:after="0" w:line="240" w:lineRule="auto"/>
+    </w:pPr>
+    <w:rPr>
+      <w:rFonts w:ascii="Courier New" w:eastAsia="Times New Roman" w:hAnsi="Courier New" w:cs="Courier New"/>
+      <w:sz w:val="20"/>
+      <w:szCs w:val="20"/>
+    </w:rPr>
+  </w:style>
+  <w:style w:type="character" w:customStyle="1" w:styleId="HTMLPreformattedChar">
+    <w:name w:val="HTML Preformatted Char"/>
+    <w:basedOn w:val="DefaultParagraphFont"/>
+    <w:link w:val="HTMLPreformatted"/>
+    <w:uiPriority w:val="99"/>
+    <w:rsid w:val="00F36245"/>
+    <w:rPr>
+      <w:rFonts w:ascii="Courier New" w:eastAsia="Times New Roman" w:hAnsi="Courier New" w:cs="Courier New"/>
+      <w:sz w:val="20"/>
+      <w:szCs w:val="20"/>
+    </w:rPr>
+  </w:style>
+  <w:style w:type="paragraph" w:styleId="BalloonText">
+    <w:name w:val="Balloon Text"/>
+    <w:basedOn w:val="Normal"/>
+    <w:link w:val="BalloonTextChar"/>
+    <w:uiPriority w:val="99"/>
+    <w:semiHidden/>
+    <w:unhideWhenUsed/>
+    <w:rsid w:val="00F729E1"/>
+    <w:pPr>
+      <w:spacing w:after="0" w:line="240" w:lineRule="auto"/>
+    </w:pPr>
+    <w:rPr>
+      <w:rFonts w:ascii="Tahoma" w:hAnsi="Tahoma" w:cs="Tahoma"/>
+      <w:sz w:val="16"/>
+      <w:szCs w:val="16"/>
+    </w:rPr>
+  </w:style>
+  <w:style w:type="character" w:customStyle="1" w:styleId="BalloonTextChar">
+    <w:name w:val="Balloon Text Char"/>
+    <w:basedOn w:val="DefaultParagraphFont"/>
+    <w:link w:val="BalloonText"/>
+    <w:uiPriority w:val="99"/>
+    <w:semiHidden/>
+    <w:rsid w:val="00F729E1"/>
+    <w:rPr>
+      <w:rFonts w:ascii="Tahoma" w:hAnsi="Tahoma" w:cs="Tahoma"/>
+      <w:sz w:val="16"/>
+      <w:szCs w:val="16"/>
+    </w:rPr>
+  </w:style>
+  <w:style w:type="paragraph" w:styleId="NoSpacing">
+    <w:name w:val="No Spacing"/>
+    <w:uiPriority w:val="1"/>
+    <w:qFormat/>
+    <w:rsid w:val="006D7D46"/>
+    <w:pPr>
+      <w:spacing w:after="0" w:line="240" w:lineRule="auto"/>
+    </w:pPr>
+  </w:style>
 </w:styles>
 </file>
 
@@ -950,6 +5110,91 @@
     <w:pPr>
       <w:ind w:left="720"/>
       <w:contextualSpacing/>
+    </w:pPr>
+  </w:style>
+  <w:style w:type="paragraph" w:styleId="HTMLPreformatted">
+    <w:name w:val="HTML Preformatted"/>
+    <w:basedOn w:val="Normal"/>
+    <w:link w:val="HTMLPreformattedChar"/>
+    <w:uiPriority w:val="99"/>
+    <w:unhideWhenUsed/>
+    <w:rsid w:val="00F36245"/>
+    <w:pPr>
+      <w:tabs>
+        <w:tab w:val="left" w:pos="916"/>
+        <w:tab w:val="left" w:pos="1832"/>
+        <w:tab w:val="left" w:pos="2748"/>
+        <w:tab w:val="left" w:pos="3664"/>
+        <w:tab w:val="left" w:pos="4580"/>
+        <w:tab w:val="left" w:pos="5496"/>
+        <w:tab w:val="left" w:pos="6412"/>
+        <w:tab w:val="left" w:pos="7328"/>
+        <w:tab w:val="left" w:pos="8244"/>
+        <w:tab w:val="left" w:pos="9160"/>
+        <w:tab w:val="left" w:pos="10076"/>
+        <w:tab w:val="left" w:pos="10992"/>
+        <w:tab w:val="left" w:pos="11908"/>
+        <w:tab w:val="left" w:pos="12824"/>
+        <w:tab w:val="left" w:pos="13740"/>
+        <w:tab w:val="left" w:pos="14656"/>
+      </w:tabs>
+      <w:spacing w:after="0" w:line="240" w:lineRule="auto"/>
+    </w:pPr>
+    <w:rPr>
+      <w:rFonts w:ascii="Courier New" w:eastAsia="Times New Roman" w:hAnsi="Courier New" w:cs="Courier New"/>
+      <w:sz w:val="20"/>
+      <w:szCs w:val="20"/>
+    </w:rPr>
+  </w:style>
+  <w:style w:type="character" w:customStyle="1" w:styleId="HTMLPreformattedChar">
+    <w:name w:val="HTML Preformatted Char"/>
+    <w:basedOn w:val="DefaultParagraphFont"/>
+    <w:link w:val="HTMLPreformatted"/>
+    <w:uiPriority w:val="99"/>
+    <w:rsid w:val="00F36245"/>
+    <w:rPr>
+      <w:rFonts w:ascii="Courier New" w:eastAsia="Times New Roman" w:hAnsi="Courier New" w:cs="Courier New"/>
+      <w:sz w:val="20"/>
+      <w:szCs w:val="20"/>
+    </w:rPr>
+  </w:style>
+  <w:style w:type="paragraph" w:styleId="BalloonText">
+    <w:name w:val="Balloon Text"/>
+    <w:basedOn w:val="Normal"/>
+    <w:link w:val="BalloonTextChar"/>
+    <w:uiPriority w:val="99"/>
+    <w:semiHidden/>
+    <w:unhideWhenUsed/>
+    <w:rsid w:val="00F729E1"/>
+    <w:pPr>
+      <w:spacing w:after="0" w:line="240" w:lineRule="auto"/>
+    </w:pPr>
+    <w:rPr>
+      <w:rFonts w:ascii="Tahoma" w:hAnsi="Tahoma" w:cs="Tahoma"/>
+      <w:sz w:val="16"/>
+      <w:szCs w:val="16"/>
+    </w:rPr>
+  </w:style>
+  <w:style w:type="character" w:customStyle="1" w:styleId="BalloonTextChar">
+    <w:name w:val="Balloon Text Char"/>
+    <w:basedOn w:val="DefaultParagraphFont"/>
+    <w:link w:val="BalloonText"/>
+    <w:uiPriority w:val="99"/>
+    <w:semiHidden/>
+    <w:rsid w:val="00F729E1"/>
+    <w:rPr>
+      <w:rFonts w:ascii="Tahoma" w:hAnsi="Tahoma" w:cs="Tahoma"/>
+      <w:sz w:val="16"/>
+      <w:szCs w:val="16"/>
+    </w:rPr>
+  </w:style>
+  <w:style w:type="paragraph" w:styleId="NoSpacing">
+    <w:name w:val="No Spacing"/>
+    <w:uiPriority w:val="1"/>
+    <w:qFormat/>
+    <w:rsid w:val="006D7D46"/>
+    <w:pPr>
+      <w:spacing w:after="0" w:line="240" w:lineRule="auto"/>
     </w:pPr>
   </w:style>
 </w:styles>

</xml_diff>

<commit_message>
got started retrieving and parsing topmatch results
</commit_message>
<xml_diff>
--- a/checking alignments against topmatch/checking alignments against topmatch log.docx
+++ b/checking alignments against topmatch/checking alignments against topmatch log.docx
@@ -4302,8 +4302,199 @@
       <w:r>
         <w:t xml:space="preserve"> using the identity matrix and no gap penalty.</w:t>
       </w:r>
+    </w:p>
+    <w:p/>
+    <w:p>
+      <w:pPr>
+        <w:pStyle w:val="Heading1"/>
+      </w:pPr>
+      <w:r>
+        <w:t>November 16, 2012</w:t>
+      </w:r>
+    </w:p>
+    <w:p/>
+    <w:p>
+      <w:r>
+        <w:t>TopMatch returns results in JSON format. I am interested in the sequence alignment tha</w:t>
+      </w:r>
+      <w:r>
+        <w:t>t is part of a TopMatch pairing.</w:t>
+      </w:r>
+    </w:p>
+    <w:p>
+      <w:r>
+        <w:t xml:space="preserve">In the JSON results, the sequence alignment is under the pattern of keys </w:t>
+      </w:r>
+      <w:r>
+        <w:rPr>
+          <w:rFonts w:ascii="Courier New" w:hAnsi="Courier New" w:cs="Courier New"/>
+          <w:sz w:val="20"/>
+        </w:rPr>
+        <w:t>algbox_html--&gt;htmlstring</w:t>
+      </w:r>
+      <w:r>
+        <w:t>. These keys lead to the HTML code for the sequence</w:t>
+      </w:r>
+      <w:r>
+        <w:t xml:space="preserve"> box in the online TopMatch GUI, at </w:t>
+      </w:r>
+      <w:r>
+        <w:t>http://topmatch.services.came.sbg.ac.at/</w:t>
+      </w:r>
+      <w:r>
+        <w:t>.</w:t>
+      </w:r>
+    </w:p>
+    <w:p>
+      <w:r>
+        <w:rPr>
+          <w:noProof/>
+        </w:rPr>
+        <w:drawing>
+          <wp:inline distT="0" distB="0" distL="0" distR="0" wp14:anchorId="3F16F006" wp14:editId="6E02E095">
+            <wp:extent cx="5943600" cy="2868295"/>
+            <wp:effectExtent l="0" t="0" r="0" b="8255"/>
+            <wp:docPr id="3" name="Picture 3"/>
+            <wp:cNvGraphicFramePr>
+              <a:graphicFrameLocks xmlns:a="http://schemas.openxmlformats.org/drawingml/2006/main" noChangeAspect="1"/>
+            </wp:cNvGraphicFramePr>
+            <a:graphic xmlns:a="http://schemas.openxmlformats.org/drawingml/2006/main">
+              <a:graphicData uri="http://schemas.openxmlformats.org/drawingml/2006/picture">
+                <pic:pic xmlns:pic="http://schemas.openxmlformats.org/drawingml/2006/picture">
+                  <pic:nvPicPr>
+                    <pic:cNvPr id="0" name=""/>
+                    <pic:cNvPicPr/>
+                  </pic:nvPicPr>
+                  <pic:blipFill>
+                    <a:blip r:embed="rId8"/>
+                    <a:stretch>
+                      <a:fillRect/>
+                    </a:stretch>
+                  </pic:blipFill>
+                  <pic:spPr>
+                    <a:xfrm>
+                      <a:off x="0" y="0"/>
+                      <a:ext cx="5943600" cy="2868295"/>
+                    </a:xfrm>
+                    <a:prstGeom prst="rect">
+                      <a:avLst/>
+                    </a:prstGeom>
+                  </pic:spPr>
+                </pic:pic>
+              </a:graphicData>
+            </a:graphic>
+          </wp:inline>
+        </w:drawing>
+      </w:r>
+    </w:p>
+    <w:p>
+      <w:r>
+        <w:t xml:space="preserve">Using Google Chrome's "Inspect Element" </w:t>
+      </w:r>
+      <w:r>
+        <w:t>tool</w:t>
+      </w:r>
+      <w:r>
+        <w:t xml:space="preserve">, </w:t>
+      </w:r>
+      <w:r>
+        <w:t xml:space="preserve">some details </w:t>
+      </w:r>
+      <w:r>
+        <w:t>of the organization of this html code are revealed</w:t>
+      </w:r>
+      <w:r>
+        <w:t>. The tool looks like this:</w:t>
+      </w:r>
+    </w:p>
+    <w:p>
+      <w:r>
+        <w:rPr>
+          <w:noProof/>
+        </w:rPr>
+        <w:drawing>
+          <wp:inline distT="0" distB="0" distL="0" distR="0">
+            <wp:extent cx="9989389" cy="5608661"/>
+            <wp:effectExtent l="0" t="0" r="0" b="0"/>
+            <wp:docPr id="5" name="Picture 5"/>
+            <wp:cNvGraphicFramePr>
+              <a:graphicFrameLocks xmlns:a="http://schemas.openxmlformats.org/drawingml/2006/main" noChangeAspect="1"/>
+            </wp:cNvGraphicFramePr>
+            <a:graphic xmlns:a="http://schemas.openxmlformats.org/drawingml/2006/main">
+              <a:graphicData uri="http://schemas.openxmlformats.org/drawingml/2006/picture">
+                <pic:pic xmlns:pic="http://schemas.openxmlformats.org/drawingml/2006/picture">
+                  <pic:nvPicPr>
+                    <pic:cNvPr id="0" name="Picture 2"/>
+                    <pic:cNvPicPr>
+                      <a:picLocks noChangeAspect="1" noChangeArrowheads="1"/>
+                    </pic:cNvPicPr>
+                  </pic:nvPicPr>
+                  <pic:blipFill>
+                    <a:blip r:embed="rId9">
+                      <a:extLst>
+                        <a:ext uri="{28A0092B-C50C-407E-A947-70E740481C1C}">
+                          <a14:useLocalDpi xmlns:a14="http://schemas.microsoft.com/office/drawing/2010/main" val="0"/>
+                        </a:ext>
+                      </a:extLst>
+                    </a:blip>
+                    <a:srcRect/>
+                    <a:stretch>
+                      <a:fillRect/>
+                    </a:stretch>
+                  </pic:blipFill>
+                  <pic:spPr bwMode="auto">
+                    <a:xfrm>
+                      <a:off x="0" y="0"/>
+                      <a:ext cx="9997205" cy="5613049"/>
+                    </a:xfrm>
+                    <a:prstGeom prst="rect">
+                      <a:avLst/>
+                    </a:prstGeom>
+                    <a:noFill/>
+                    <a:ln>
+                      <a:noFill/>
+                    </a:ln>
+                  </pic:spPr>
+                </pic:pic>
+              </a:graphicData>
+            </a:graphic>
+          </wp:inline>
+        </w:drawing>
+      </w:r>
+    </w:p>
+    <w:p>
+      <w:r>
+        <w:t>It shows that the query sequence is contained</w:t>
+      </w:r>
+      <w:r>
+        <w:t xml:space="preserve"> within a tag &lt;span class="alig</w:t>
+      </w:r>
+      <w:r>
+        <w:t>_seq query"&gt;, and the target sequence</w:t>
+      </w:r>
+      <w:r>
+        <w:t xml:space="preserve"> within a tag &lt;span class="alig</w:t>
+      </w:r>
       <w:bookmarkStart w:id="0" w:name="_GoBack"/>
       <w:bookmarkEnd w:id="0"/>
+      <w:r>
+        <w:t>_seq target"&gt;.</w:t>
+      </w:r>
+      <w:r>
+        <w:t xml:space="preserve"> </w:t>
+      </w:r>
+      <w:r>
+        <w:t>Within these tags, the sequence is represented as a simple sequence of letters</w:t>
+      </w:r>
+      <w:r>
+        <w:t xml:space="preserve">. The only tags </w:t>
+      </w:r>
+      <w:r>
+        <w:t>are &lt;span class="aligEquivQuery" id=...&gt;, which surround sections of the sequence</w:t>
+      </w:r>
+      <w:r>
+        <w:t xml:space="preserve"> that were successfully structurally aligned.</w:t>
+      </w:r>
     </w:p>
     <w:sectPr>
       <w:pgSz w:w="12240" w:h="15840"/>
@@ -4735,10 +4926,33 @@
       <w:szCs w:val="28"/>
     </w:rPr>
   </w:style>
+  <w:style w:type="paragraph" w:styleId="Heading2">
+    <w:name w:val="heading 2"/>
+    <w:basedOn w:val="Normal"/>
+    <w:next w:val="Normal"/>
+    <w:link w:val="Heading2Char"/>
+    <w:uiPriority w:val="9"/>
+    <w:unhideWhenUsed/>
+    <w:qFormat/>
+    <w:rsid w:val="000A12BF"/>
+    <w:pPr>
+      <w:keepNext/>
+      <w:keepLines/>
+      <w:spacing w:before="200" w:after="0"/>
+      <w:outlineLvl w:val="1"/>
+    </w:pPr>
+    <w:rPr>
+      <w:rFonts w:asciiTheme="majorHAnsi" w:eastAsiaTheme="majorEastAsia" w:hAnsiTheme="majorHAnsi" w:cstheme="majorBidi"/>
+      <w:b/>
+      <w:bCs/>
+      <w:color w:val="4F81BD" w:themeColor="accent1"/>
+      <w:sz w:val="26"/>
+      <w:szCs w:val="26"/>
+    </w:rPr>
+  </w:style>
   <w:style w:type="character" w:default="1" w:styleId="DefaultParagraphFont">
     <w:name w:val="Default Paragraph Font"/>
     <w:uiPriority w:val="1"/>
-    <w:semiHidden/>
     <w:unhideWhenUsed/>
   </w:style>
   <w:style w:type="table" w:default="1" w:styleId="TableNormal">
@@ -4872,6 +5086,21 @@
     <w:pPr>
       <w:spacing w:after="0" w:line="240" w:lineRule="auto"/>
     </w:pPr>
+  </w:style>
+  <w:style w:type="character" w:customStyle="1" w:styleId="Heading2Char">
+    <w:name w:val="Heading 2 Char"/>
+    <w:basedOn w:val="DefaultParagraphFont"/>
+    <w:link w:val="Heading2"/>
+    <w:uiPriority w:val="9"/>
+    <w:rsid w:val="000A12BF"/>
+    <w:rPr>
+      <w:rFonts w:asciiTheme="majorHAnsi" w:eastAsiaTheme="majorEastAsia" w:hAnsiTheme="majorHAnsi" w:cstheme="majorBidi"/>
+      <w:b/>
+      <w:bCs/>
+      <w:color w:val="4F81BD" w:themeColor="accent1"/>
+      <w:sz w:val="26"/>
+      <w:szCs w:val="26"/>
+    </w:rPr>
   </w:style>
 </w:styles>
 </file>
@@ -5059,10 +5288,33 @@
       <w:szCs w:val="28"/>
     </w:rPr>
   </w:style>
+  <w:style w:type="paragraph" w:styleId="Heading2">
+    <w:name w:val="heading 2"/>
+    <w:basedOn w:val="Normal"/>
+    <w:next w:val="Normal"/>
+    <w:link w:val="Heading2Char"/>
+    <w:uiPriority w:val="9"/>
+    <w:unhideWhenUsed/>
+    <w:qFormat/>
+    <w:rsid w:val="000A12BF"/>
+    <w:pPr>
+      <w:keepNext/>
+      <w:keepLines/>
+      <w:spacing w:before="200" w:after="0"/>
+      <w:outlineLvl w:val="1"/>
+    </w:pPr>
+    <w:rPr>
+      <w:rFonts w:asciiTheme="majorHAnsi" w:eastAsiaTheme="majorEastAsia" w:hAnsiTheme="majorHAnsi" w:cstheme="majorBidi"/>
+      <w:b/>
+      <w:bCs/>
+      <w:color w:val="4F81BD" w:themeColor="accent1"/>
+      <w:sz w:val="26"/>
+      <w:szCs w:val="26"/>
+    </w:rPr>
+  </w:style>
   <w:style w:type="character" w:default="1" w:styleId="DefaultParagraphFont">
     <w:name w:val="Default Paragraph Font"/>
     <w:uiPriority w:val="1"/>
-    <w:semiHidden/>
     <w:unhideWhenUsed/>
   </w:style>
   <w:style w:type="table" w:default="1" w:styleId="TableNormal">
@@ -5196,6 +5448,21 @@
     <w:pPr>
       <w:spacing w:after="0" w:line="240" w:lineRule="auto"/>
     </w:pPr>
+  </w:style>
+  <w:style w:type="character" w:customStyle="1" w:styleId="Heading2Char">
+    <w:name w:val="Heading 2 Char"/>
+    <w:basedOn w:val="DefaultParagraphFont"/>
+    <w:link w:val="Heading2"/>
+    <w:uiPriority w:val="9"/>
+    <w:rsid w:val="000A12BF"/>
+    <w:rPr>
+      <w:rFonts w:asciiTheme="majorHAnsi" w:eastAsiaTheme="majorEastAsia" w:hAnsiTheme="majorHAnsi" w:cstheme="majorBidi"/>
+      <w:b/>
+      <w:bCs/>
+      <w:color w:val="4F81BD" w:themeColor="accent1"/>
+      <w:sz w:val="26"/>
+      <w:szCs w:val="26"/>
+    </w:rPr>
   </w:style>
 </w:styles>
 </file>

</xml_diff>